<commit_message>
add AVS and 4 lab osisp
</commit_message>
<xml_diff>
--- a/OSISP/Lab3/Lab3.docx
+++ b/OSISP/Lab3/Lab3.docx
@@ -137,8 +137,6 @@
         </w:rPr>
         <w:t>е</w:t>
       </w:r>
-      <w:bookmarkStart w:id="1" w:name="_GoBack"/>
-      <w:bookmarkEnd w:id="1"/>
     </w:p>
     <w:p>
       <w:pPr>
@@ -1905,82 +1903,8 @@
               <w:fldChar w:fldCharType="end"/>
             </w:r>
           </w:hyperlink>
-        </w:p>
-        <w:p>
-          <w:pPr>
-            <w:pStyle w:val="21"/>
-            <w:rPr>
-              <w:rFonts w:asciiTheme="minorHAnsi" w:eastAsiaTheme="minorEastAsia" w:hAnsiTheme="minorHAnsi" w:cstheme="minorBidi"/>
-              <w:noProof/>
-              <w:kern w:val="2"/>
-              <w:sz w:val="22"/>
-              <w:szCs w:val="22"/>
-              <w14:ligatures w14:val="standardContextual"/>
-            </w:rPr>
-          </w:pPr>
-          <w:hyperlink w:anchor="_Toc179678284" w:history="1">
-            <w:r>
-              <w:rPr>
-                <w:rStyle w:val="a9"/>
-                <w:noProof/>
-                <w:u w:val="none"/>
-              </w:rPr>
-              <w:t>Приложение Б (обязательное)</w:t>
-            </w:r>
-            <w:r>
-              <w:rPr>
-                <w:noProof/>
-                <w:webHidden/>
-              </w:rPr>
-              <w:tab/>
-            </w:r>
-            <w:r>
-              <w:rPr>
-                <w:noProof/>
-                <w:webHidden/>
-              </w:rPr>
-              <w:fldChar w:fldCharType="begin"/>
-            </w:r>
-            <w:r>
-              <w:rPr>
-                <w:noProof/>
-                <w:webHidden/>
-              </w:rPr>
-              <w:instrText xml:space="preserve"> PAGEREF _Toc179678284 \h </w:instrText>
-            </w:r>
-            <w:r>
-              <w:rPr>
-                <w:noProof/>
-                <w:webHidden/>
-              </w:rPr>
-            </w:r>
-            <w:r>
-              <w:rPr>
-                <w:noProof/>
-                <w:webHidden/>
-              </w:rPr>
-              <w:fldChar w:fldCharType="separate"/>
-            </w:r>
-            <w:r>
-              <w:rPr>
-                <w:noProof/>
-                <w:webHidden/>
-              </w:rPr>
-              <w:t>1</w:t>
-            </w:r>
-            <w:r>
-              <w:rPr>
-                <w:noProof/>
-                <w:webHidden/>
-              </w:rPr>
-              <w:fldChar w:fldCharType="end"/>
-            </w:r>
-          </w:hyperlink>
           <w:r>
             <w:fldChar w:fldCharType="end"/>
-          </w:r>
-          <w:r>
-            <w:t>4</w:t>
           </w:r>
         </w:p>
       </w:sdtContent>
@@ -2220,10 +2144,9 @@
       <w:pPr>
         <w:pStyle w:val="a3"/>
       </w:pPr>
-      <w:bookmarkStart w:id="2" w:name="_Toc177991217"/>
-      <w:bookmarkStart w:id="3" w:name="_Toc179678267"/>
-      <w:r>
-        <w:lastRenderedPageBreak/>
+      <w:bookmarkStart w:id="1" w:name="_Toc177991217"/>
+      <w:bookmarkStart w:id="2" w:name="_Toc179678267"/>
+      <w:r>
         <w:t>1</w:t>
       </w:r>
       <w:r>
@@ -2235,8 +2158,8 @@
       <w:r>
         <w:t xml:space="preserve"> ЗАДАЧИ</w:t>
       </w:r>
+      <w:bookmarkEnd w:id="1"/>
       <w:bookmarkEnd w:id="2"/>
-      <w:bookmarkEnd w:id="3"/>
     </w:p>
     <w:p/>
     <w:p>
@@ -2397,6 +2320,7 @@
     <w:p/>
     <w:p/>
     <w:p/>
+    <w:p/>
     <w:p>
       <w:pPr>
         <w:ind w:firstLine="0"/>
@@ -2410,9 +2334,9 @@
       <w:pPr>
         <w:pStyle w:val="a3"/>
       </w:pPr>
-      <w:bookmarkStart w:id="4" w:name="_Toc177493608"/>
-      <w:bookmarkStart w:id="5" w:name="_Toc177991218"/>
-      <w:bookmarkStart w:id="6" w:name="_Toc179678268"/>
+      <w:bookmarkStart w:id="3" w:name="_Toc177493608"/>
+      <w:bookmarkStart w:id="4" w:name="_Toc177991218"/>
+      <w:bookmarkStart w:id="5" w:name="_Toc179678268"/>
       <w:r>
         <w:lastRenderedPageBreak/>
         <w:t>2</w:t>
@@ -2423,148 +2347,475 @@
       <w:r>
         <w:t>КРАТКИЕ ТЕОРИТИЧЕСКИЕ СВЕДЕНИЯ</w:t>
       </w:r>
+      <w:bookmarkEnd w:id="3"/>
       <w:bookmarkEnd w:id="4"/>
       <w:bookmarkEnd w:id="5"/>
+      <w:r>
+        <w:t xml:space="preserve"> </w:t>
+      </w:r>
+    </w:p>
+    <w:p/>
+    <w:p>
+      <w:pPr>
+        <w:contextualSpacing/>
+      </w:pPr>
+      <w:r>
+        <w:t xml:space="preserve">В современных многозадачных операционных системах, таких как Windows, эффективное взаимодействие между процессами является ключевым аспектом для обеспечения надёжности и производительности систем. Основными механизмами </w:t>
+      </w:r>
+      <w:proofErr w:type="spellStart"/>
+      <w:r>
+        <w:t>межпроцессного</w:t>
+      </w:r>
+      <w:proofErr w:type="spellEnd"/>
+      <w:r>
+        <w:t xml:space="preserve"> взаимодействия (IPC) являются именованные каналы, почтовые ящики, очереди сообщений и разделяемая память. Каждый из этих механизмов предоставляет уникальные возможности для решения специфических задач, связанных с передачей данных между процессами.[1]</w:t>
+      </w:r>
+    </w:p>
+    <w:p>
+      <w:pPr>
+        <w:contextualSpacing/>
+      </w:pPr>
+      <w:r>
+        <w:t>Именованные каналы являются одним из наиболее мощных средств IPC в Windows, позволяя передавать данные между процессами, которые могут быть расположены как на одном компьютере, так и в сети. Они поддерживают двунаправленную связь, синхронные и асинхронные операции ввода-вывода, что делает их идеальными для создания надёжных серверов логирования, способных обрабатывать запросы от множества клиентов.[2]</w:t>
+      </w:r>
+    </w:p>
+    <w:p>
+      <w:pPr>
+        <w:contextualSpacing/>
+      </w:pPr>
+      <w:r>
+        <w:t>Почтовые ящики и очереди сообщений предоставляют абстракцию очереди FIFO (</w:t>
+      </w:r>
+      <w:proofErr w:type="spellStart"/>
+      <w:r>
+        <w:t>first-in</w:t>
+      </w:r>
+      <w:proofErr w:type="spellEnd"/>
+      <w:r>
+        <w:t xml:space="preserve">, </w:t>
+      </w:r>
+      <w:proofErr w:type="spellStart"/>
+      <w:r>
+        <w:t>first-out</w:t>
+      </w:r>
+      <w:proofErr w:type="spellEnd"/>
+      <w:r>
+        <w:t>), которая полезна в ситуациях, когда необходимо обеспечить порядок обработки сообщений. Эти механизмы часто используются в задачах, требующих строгой последовательности выполнения и гарантии доставки сообщений.</w:t>
+      </w:r>
+    </w:p>
+    <w:p>
+      <w:pPr>
+        <w:contextualSpacing/>
+      </w:pPr>
+      <w:r>
+        <w:t>Разделяемая память позволяет разным процессам обращаться к одним и тем же данным в памяти без необходимости копирования, что может значительно увеличить скорость обмена данными между процессами, особенно при работе с большими объёмами данных.[3]</w:t>
+      </w:r>
+    </w:p>
+    <w:p>
+      <w:pPr>
+        <w:contextualSpacing/>
+      </w:pPr>
+      <w:r>
+        <w:t>В контексте разработки многопользовательского сервера логирования особенно актуальным является использование именованных каналов для мультиплексированного ввода-вывода. Мультиплексирование позволяет серверу обрабатывать множество входящих соединений в одном или нескольких потоках, что оптимизирует использование системных ресурсов и упрощает архитектуру приложения. Сервер логирования, использующий этот подход, может одновременно принимать данные от различных клиентов, регистрировать их в лог-файл с сохранением порядка поступления и снабжать каждую запись временной меткой и идентификатором источника. Это не только повышает производительность системы, но и облегчает последующий анализ логов.</w:t>
+      </w:r>
+    </w:p>
+    <w:p>
+      <w:pPr>
+        <w:contextualSpacing/>
+      </w:pPr>
+      <w:r>
+        <w:t xml:space="preserve">В данной лабораторной работе мы исследуем, как различные методы IPC влияют на производительность системы, и как мультиплексирование и асинхронные операции ввода-вывода могут быть использованы для повышения эффективности многопользовательских приложений. Также будет рассмотрена роль синхронизации и взаимного исключения в предотвращении коллизий и обеспечении </w:t>
+      </w:r>
+      <w:proofErr w:type="spellStart"/>
+      <w:r>
+        <w:t>консистентности</w:t>
+      </w:r>
+      <w:proofErr w:type="spellEnd"/>
+      <w:r>
+        <w:t xml:space="preserve"> данных в </w:t>
+      </w:r>
+      <w:proofErr w:type="spellStart"/>
+      <w:r>
+        <w:t>мультипоточной</w:t>
+      </w:r>
+      <w:proofErr w:type="spellEnd"/>
+      <w:r>
+        <w:t xml:space="preserve"> среде.</w:t>
+      </w:r>
+    </w:p>
+    <w:p>
+      <w:pPr>
+        <w:contextualSpacing/>
+      </w:pPr>
+    </w:p>
+    <w:p>
+      <w:pPr>
+        <w:contextualSpacing/>
+      </w:pPr>
+    </w:p>
+    <w:p>
+      <w:pPr>
+        <w:contextualSpacing/>
+      </w:pPr>
+    </w:p>
+    <w:p>
+      <w:bookmarkStart w:id="6" w:name="_Toc177493609"/>
+      <w:bookmarkStart w:id="7" w:name="_Toc177991219"/>
+    </w:p>
+    <w:p>
+      <w:pPr>
+        <w:pStyle w:val="a3"/>
+      </w:pPr>
+      <w:bookmarkStart w:id="8" w:name="_Toc179678269"/>
+      <w:r>
+        <w:t>3</w:t>
+      </w:r>
+      <w:r>
+        <w:t> </w:t>
+      </w:r>
+      <w:r>
+        <w:t>ОПИСАНИЕ ФУНКЦИЙ ПРОГРАММЫ</w:t>
+      </w:r>
       <w:bookmarkEnd w:id="6"/>
-      <w:r>
-        <w:t xml:space="preserve"> </w:t>
-      </w:r>
-    </w:p>
-    <w:p/>
-    <w:p>
-      <w:pPr>
-        <w:contextualSpacing/>
-      </w:pPr>
-      <w:r>
-        <w:t xml:space="preserve">В современных многозадачных операционных системах, таких как Windows, эффективное взаимодействие между процессами является ключевым аспектом для обеспечения надёжности и производительности систем. Основными механизмами </w:t>
-      </w:r>
-      <w:proofErr w:type="spellStart"/>
-      <w:r>
-        <w:t>межпроцессного</w:t>
-      </w:r>
-      <w:proofErr w:type="spellEnd"/>
-      <w:r>
-        <w:t xml:space="preserve"> взаимодействия (IPC) являются именованные каналы, почтовые ящики, очереди сообщений и разделяемая память. Каждый из этих механизмов предоставляет уникальные возможности для решения специфических задач, связанных с передачей данных между процессами.[1]</w:t>
-      </w:r>
-    </w:p>
-    <w:p>
-      <w:pPr>
-        <w:contextualSpacing/>
-      </w:pPr>
-      <w:r>
-        <w:t>Именованные каналы являются одним из наиболее мощных средств IPC в Windows, позволяя передавать данные между процессами, которые могут быть расположены как на одном компьютере, так и в сети. Они поддерживают двунаправленную связь, синхронные и асинхронные операции ввода-вывода, что делает их идеальными для создания надёжных серверов логирования, способных обрабатывать запросы от множества клиентов.[2]</w:t>
-      </w:r>
-    </w:p>
-    <w:p>
-      <w:pPr>
-        <w:contextualSpacing/>
-      </w:pPr>
-      <w:r>
-        <w:t>Почтовые ящики и очереди сообщений предоставляют абстракцию очереди FIFO (</w:t>
-      </w:r>
-      <w:proofErr w:type="spellStart"/>
-      <w:r>
-        <w:t>first-in</w:t>
-      </w:r>
-      <w:proofErr w:type="spellEnd"/>
-      <w:r>
-        <w:t xml:space="preserve">, </w:t>
-      </w:r>
-      <w:proofErr w:type="spellStart"/>
-      <w:r>
-        <w:t>first-out</w:t>
-      </w:r>
-      <w:proofErr w:type="spellEnd"/>
-      <w:r>
-        <w:t>), которая полезна в ситуациях, когда необходимо обеспечить порядок обработки сообщений. Эти механизмы часто используются в задачах, требующих строгой последовательности выполнения и гарантии доставки сообщений.</w:t>
-      </w:r>
-    </w:p>
-    <w:p>
-      <w:pPr>
-        <w:contextualSpacing/>
-      </w:pPr>
-      <w:r>
-        <w:t>Разделяемая память позволяет разным процессам обращаться к одним и тем же данным в памяти без необходимости копирования, что может значительно увеличить скорость обмена данными между процессами, особенно при работе с большими объёмами данных.[3]</w:t>
-      </w:r>
-    </w:p>
-    <w:p>
-      <w:pPr>
-        <w:contextualSpacing/>
-      </w:pPr>
-      <w:r>
-        <w:t>В контексте разработки многопользовательского сервера логирования особенно актуальным является использование именованных каналов для мультиплексированного ввода-вывода. Мультиплексирование позволяет серверу обрабатывать множество входящих соединений в одном или нескольких потоках, что оптимизирует использование системных ресурсов и упрощает архитектуру приложения. Сервер логирования, использующий этот подход, может одновременно принимать данные от различных клиентов, регистрировать их в лог-файл с сохранением порядка поступления и снабжать каждую запись временной меткой и идентификатором источника. Это не только повышает производительность системы, но и облегчает последующий анализ логов.</w:t>
-      </w:r>
-    </w:p>
-    <w:p>
-      <w:pPr>
-        <w:contextualSpacing/>
-      </w:pPr>
-      <w:r>
-        <w:t xml:space="preserve">В данной лабораторной работе мы исследуем, как различные методы IPC влияют на производительность системы, и как мультиплексирование и асинхронные операции ввода-вывода могут быть использованы для повышения эффективности многопользовательских приложений. Также будет рассмотрена роль синхронизации и взаимного исключения в предотвращении коллизий и обеспечении </w:t>
-      </w:r>
-      <w:proofErr w:type="spellStart"/>
-      <w:r>
-        <w:t>консистентности</w:t>
-      </w:r>
-      <w:proofErr w:type="spellEnd"/>
-      <w:r>
-        <w:t xml:space="preserve"> данных в </w:t>
-      </w:r>
-      <w:proofErr w:type="spellStart"/>
-      <w:r>
-        <w:t>мультипоточной</w:t>
-      </w:r>
-      <w:proofErr w:type="spellEnd"/>
-      <w:r>
-        <w:t xml:space="preserve"> среде.</w:t>
-      </w:r>
-    </w:p>
-    <w:p>
-      <w:pPr>
-        <w:contextualSpacing/>
-      </w:pPr>
-    </w:p>
-    <w:p>
-      <w:pPr>
-        <w:contextualSpacing/>
-      </w:pPr>
-    </w:p>
-    <w:p>
-      <w:pPr>
-        <w:contextualSpacing/>
-      </w:pPr>
-    </w:p>
-    <w:p>
-      <w:bookmarkStart w:id="7" w:name="_Toc177493609"/>
-      <w:bookmarkStart w:id="8" w:name="_Toc177991219"/>
-    </w:p>
-    <w:p>
-      <w:pPr>
-        <w:pStyle w:val="a3"/>
-      </w:pPr>
-      <w:bookmarkStart w:id="9" w:name="_Toc179678269"/>
-      <w:r>
-        <w:t>3</w:t>
-      </w:r>
-      <w:r>
-        <w:t> </w:t>
-      </w:r>
-      <w:r>
-        <w:t>ОПИСАНИЕ ФУНКЦИЙ ПРОГРАММЫ</w:t>
-      </w:r>
       <w:bookmarkEnd w:id="7"/>
       <w:bookmarkEnd w:id="8"/>
+    </w:p>
+    <w:p/>
+    <w:p>
+      <w:r>
+        <w:t xml:space="preserve">В рамках разработки многопользовательского сервера логирования и соответствующих клиентских приложений были реализованы следующие ключевые компоненты: </w:t>
+      </w:r>
+    </w:p>
+    <w:p>
+      <w:r>
+        <w:t>–</w:t>
+      </w:r>
+      <w:r>
+        <w:rPr>
+          <w:lang w:val="en-US"/>
+        </w:rPr>
+        <w:t> </w:t>
+      </w:r>
+      <w:r>
+        <w:t>к</w:t>
+      </w:r>
+      <w:r>
+        <w:t>омпонент</w:t>
+      </w:r>
+      <w:r>
+        <w:t xml:space="preserve"> server.cpp</w:t>
+      </w:r>
+      <w:r>
+        <w:t>;</w:t>
+      </w:r>
+    </w:p>
+    <w:p>
+      <w:r>
+        <w:t>–</w:t>
+      </w:r>
+      <w:r>
+        <w:rPr>
+          <w:lang w:val="en-US"/>
+        </w:rPr>
+        <w:t> </w:t>
+      </w:r>
+      <w:r>
+        <w:t>компонент</w:t>
+      </w:r>
+      <w:r>
+        <w:t xml:space="preserve"> </w:t>
+      </w:r>
+      <w:r>
+        <w:t>client.cpp.</w:t>
+      </w:r>
+    </w:p>
+    <w:p>
+      <w:r>
+        <w:tab/>
+      </w:r>
+    </w:p>
+    <w:p>
+      <w:pPr>
+        <w:pStyle w:val="ae"/>
+      </w:pPr>
+      <w:bookmarkStart w:id="9" w:name="_Toc177991220"/>
+      <w:bookmarkStart w:id="10" w:name="_Toc179678270"/>
+      <w:r>
+        <w:t>3.1</w:t>
+      </w:r>
       <w:bookmarkEnd w:id="9"/>
+      <w:r>
+        <w:t> </w:t>
+      </w:r>
+      <w:r>
+        <w:t>Компонент</w:t>
+      </w:r>
+      <w:r>
+        <w:t xml:space="preserve"> </w:t>
+      </w:r>
+      <w:r>
+        <w:rPr>
+          <w:lang w:val="en-US"/>
+        </w:rPr>
+        <w:t>server</w:t>
+      </w:r>
+      <w:r>
+        <w:t>.</w:t>
+      </w:r>
+      <w:proofErr w:type="spellStart"/>
+      <w:r>
+        <w:rPr>
+          <w:lang w:val="en-US"/>
+        </w:rPr>
+        <w:t>cpp</w:t>
+      </w:r>
+      <w:bookmarkEnd w:id="10"/>
+      <w:proofErr w:type="spellEnd"/>
     </w:p>
     <w:p/>
     <w:p>
       <w:r>
-        <w:t xml:space="preserve">В рамках разработки многопользовательского сервера логирования и соответствующих клиентских приложений были реализованы следующие ключевые компоненты: </w:t>
-      </w:r>
-    </w:p>
-    <w:p>
-      <w:r>
-        <w:t>–</w:t>
+        <w:t>Компонент server.cpp реализует сервер логирования, который обрабатывает асинхронные запросы от множества клиентов. Основная задача сервера — принимать данные, записывать их в лог-файл и предоставлять информацию о времени поступления сообщений и идентификаторе источника.</w:t>
+      </w:r>
+    </w:p>
+    <w:p>
+      <w:r>
+        <w:t>В компоненте server.cpp реализованы следующие функции:</w:t>
+      </w:r>
+    </w:p>
+    <w:p>
+      <w:pPr>
+        <w:rPr>
+          <w:lang w:val="en-US"/>
+        </w:rPr>
+      </w:pPr>
+      <w:r>
+        <w:rPr>
+          <w:lang w:val="en-US"/>
+        </w:rPr>
+        <w:t>– </w:t>
+      </w:r>
+      <w:r>
+        <w:t>ф</w:t>
+      </w:r>
+      <w:r>
+        <w:t>ункция</w:t>
+      </w:r>
+      <w:r>
+        <w:rPr>
+          <w:lang w:val="en-US"/>
+        </w:rPr>
+        <w:t xml:space="preserve"> </w:t>
+      </w:r>
+      <w:proofErr w:type="spellStart"/>
+      <w:r>
+        <w:rPr>
+          <w:lang w:val="en-US"/>
+        </w:rPr>
+        <w:t>C</w:t>
+      </w:r>
+      <w:r>
+        <w:rPr>
+          <w:lang w:val="en-US"/>
+        </w:rPr>
+        <w:t>urrent</w:t>
+      </w:r>
+      <w:r>
+        <w:rPr>
+          <w:lang w:val="en-US"/>
+        </w:rPr>
+        <w:t>T</w:t>
+      </w:r>
+      <w:r>
+        <w:rPr>
+          <w:lang w:val="en-US"/>
+        </w:rPr>
+        <w:t>imestamp</w:t>
+      </w:r>
+      <w:proofErr w:type="spellEnd"/>
+      <w:r>
+        <w:rPr>
+          <w:lang w:val="en-US"/>
+        </w:rPr>
+        <w:t>;</w:t>
+      </w:r>
+    </w:p>
+    <w:p>
+      <w:pPr>
+        <w:rPr>
+          <w:lang w:val="en-US"/>
+        </w:rPr>
+      </w:pPr>
+      <w:r>
+        <w:rPr>
+          <w:lang w:val="en-US"/>
+        </w:rPr>
+        <w:t>– </w:t>
+      </w:r>
+      <w:r>
+        <w:t>функция</w:t>
+      </w:r>
+      <w:r>
+        <w:rPr>
+          <w:lang w:val="en-US"/>
+        </w:rPr>
+        <w:t xml:space="preserve"> </w:t>
+      </w:r>
+      <w:proofErr w:type="spellStart"/>
+      <w:r>
+        <w:rPr>
+          <w:lang w:val="en-US"/>
+        </w:rPr>
+        <w:t>H</w:t>
+      </w:r>
+      <w:r>
+        <w:rPr>
+          <w:lang w:val="en-US"/>
+        </w:rPr>
+        <w:t>andle</w:t>
+      </w:r>
+      <w:r>
+        <w:rPr>
+          <w:lang w:val="en-US"/>
+        </w:rPr>
+        <w:t>C</w:t>
+      </w:r>
+      <w:r>
+        <w:rPr>
+          <w:lang w:val="en-US"/>
+        </w:rPr>
+        <w:t>lient</w:t>
+      </w:r>
+      <w:proofErr w:type="spellEnd"/>
+      <w:r>
+        <w:rPr>
+          <w:lang w:val="en-US"/>
+        </w:rPr>
+        <w:t>;</w:t>
+      </w:r>
+    </w:p>
+    <w:p>
+      <w:pPr>
+        <w:rPr>
+          <w:lang w:val="en-US"/>
+        </w:rPr>
+      </w:pPr>
+      <w:r>
+        <w:rPr>
+          <w:lang w:val="en-US"/>
+        </w:rPr>
+        <w:t xml:space="preserve">– </w:t>
+      </w:r>
+      <w:r>
+        <w:t>функция</w:t>
+      </w:r>
+      <w:r>
+        <w:rPr>
+          <w:lang w:val="en-US"/>
+        </w:rPr>
+        <w:t xml:space="preserve"> </w:t>
+      </w:r>
+      <w:r>
+        <w:rPr>
+          <w:lang w:val="en-US"/>
+        </w:rPr>
+        <w:t>m</w:t>
+      </w:r>
+      <w:r>
+        <w:rPr>
+          <w:lang w:val="en-US"/>
+        </w:rPr>
+        <w:t>ain.</w:t>
+      </w:r>
+    </w:p>
+    <w:p>
+      <w:pPr>
+        <w:ind w:firstLine="0"/>
+        <w:rPr>
+          <w:lang w:val="en-US"/>
+        </w:rPr>
+      </w:pPr>
+    </w:p>
+    <w:p>
+      <w:pPr>
+        <w:pStyle w:val="ae"/>
+      </w:pPr>
+      <w:bookmarkStart w:id="11" w:name="_Toc179678271"/>
+      <w:r>
+        <w:t xml:space="preserve">3.1.1 </w:t>
+      </w:r>
+      <w:r>
+        <w:t>Функция</w:t>
+      </w:r>
+      <w:r>
+        <w:t xml:space="preserve"> </w:t>
+      </w:r>
+      <w:proofErr w:type="spellStart"/>
+      <w:r>
+        <w:rPr>
+          <w:lang w:val="en-US"/>
+        </w:rPr>
+        <w:t>C</w:t>
+      </w:r>
+      <w:r>
+        <w:rPr>
+          <w:lang w:val="en-US"/>
+        </w:rPr>
+        <w:t>urrent</w:t>
+      </w:r>
+      <w:r>
+        <w:rPr>
+          <w:lang w:val="en-US"/>
+        </w:rPr>
+        <w:t>T</w:t>
+      </w:r>
+      <w:r>
+        <w:rPr>
+          <w:lang w:val="en-US"/>
+        </w:rPr>
+        <w:t>imestamp</w:t>
+      </w:r>
+      <w:bookmarkEnd w:id="11"/>
+      <w:proofErr w:type="spellEnd"/>
+    </w:p>
+    <w:p/>
+    <w:p>
+      <w:r>
+        <w:t xml:space="preserve">Функция </w:t>
+      </w:r>
+      <w:proofErr w:type="spellStart"/>
+      <w:r>
+        <w:t>CurrentTimestamp</w:t>
+      </w:r>
+      <w:proofErr w:type="spellEnd"/>
+      <w:r>
+        <w:t xml:space="preserve"> предназначена для генерации текущей временной метки, которая используется для маркировки каждого сообщения, записываемого в лог-файл. Функция совершает следующие действия:</w:t>
+      </w:r>
+    </w:p>
+    <w:p>
+      <w:r>
+        <w:t xml:space="preserve">1 Получение текущего времени: используется функция </w:t>
+      </w:r>
+      <w:proofErr w:type="spellStart"/>
+      <w:r>
+        <w:t>time</w:t>
+      </w:r>
+      <w:proofErr w:type="spellEnd"/>
+      <w:r>
+        <w:t>(</w:t>
+      </w:r>
+      <w:proofErr w:type="spellStart"/>
+      <w:r>
+        <w:t>nullptr</w:t>
+      </w:r>
+      <w:proofErr w:type="spellEnd"/>
+      <w:r>
+        <w:t>) для получения текущего времени в секундах;</w:t>
+      </w:r>
+    </w:p>
+    <w:p>
+      <w:r>
+        <w:t>2</w:t>
       </w:r>
       <w:r>
         <w:rPr>
@@ -2573,21 +2824,20 @@
         <w:t> </w:t>
       </w:r>
       <w:r>
-        <w:t>к</w:t>
-      </w:r>
-      <w:r>
-        <w:t>омпонент</w:t>
-      </w:r>
-      <w:r>
-        <w:t xml:space="preserve"> server.cpp</w:t>
-      </w:r>
-      <w:r>
-        <w:t>;</w:t>
-      </w:r>
-    </w:p>
-    <w:p>
-      <w:r>
-        <w:t>–</w:t>
+        <w:t xml:space="preserve">Преобразование в локальное время: с помощью функции </w:t>
+      </w:r>
+      <w:proofErr w:type="spellStart"/>
+      <w:r>
+        <w:t>localtime_s</w:t>
+      </w:r>
+      <w:proofErr w:type="spellEnd"/>
+      <w:r>
+        <w:t>, текущее время преобразуется в локальное, учитывая часовой пояс системы;</w:t>
+      </w:r>
+    </w:p>
+    <w:p>
+      <w:r>
+        <w:t>3</w:t>
       </w:r>
       <w:r>
         <w:rPr>
@@ -2596,94 +2846,49 @@
         <w:t> </w:t>
       </w:r>
       <w:r>
-        <w:t>компонент</w:t>
+        <w:t xml:space="preserve">Форматирование времени: Строка времени форматируется в формат "YYYY-MM-DD HH:MM" с использованием функции </w:t>
+      </w:r>
+      <w:proofErr w:type="spellStart"/>
+      <w:r>
+        <w:t>strftime</w:t>
+      </w:r>
+      <w:proofErr w:type="spellEnd"/>
+      <w:r>
+        <w:t>.</w:t>
+      </w:r>
+    </w:p>
+    <w:p>
+      <w:pPr>
+        <w:ind w:firstLine="0"/>
+      </w:pPr>
+    </w:p>
+    <w:p>
+      <w:pPr>
+        <w:pStyle w:val="ae"/>
+      </w:pPr>
+      <w:bookmarkStart w:id="12" w:name="_Toc179678272"/>
+      <w:r>
+        <w:t xml:space="preserve">3.1.2 </w:t>
+      </w:r>
+      <w:r>
+        <w:t>Функция</w:t>
       </w:r>
       <w:r>
         <w:t xml:space="preserve"> </w:t>
       </w:r>
-      <w:r>
-        <w:t>client.cpp.</w:t>
-      </w:r>
-    </w:p>
-    <w:p>
-      <w:r>
-        <w:tab/>
-      </w:r>
-    </w:p>
-    <w:p>
-      <w:pPr>
-        <w:pStyle w:val="ae"/>
-      </w:pPr>
-      <w:bookmarkStart w:id="10" w:name="_Toc177991220"/>
-      <w:bookmarkStart w:id="11" w:name="_Toc179678270"/>
-      <w:r>
-        <w:t>3.1</w:t>
-      </w:r>
-      <w:bookmarkEnd w:id="10"/>
-      <w:r>
-        <w:t> </w:t>
-      </w:r>
-      <w:r>
-        <w:t>Компонент</w:t>
-      </w:r>
-      <w:r>
-        <w:t xml:space="preserve"> </w:t>
-      </w:r>
-      <w:r>
-        <w:rPr>
-          <w:lang w:val="en-US"/>
-        </w:rPr>
-        <w:t>server</w:t>
-      </w:r>
-      <w:r>
-        <w:t>.</w:t>
-      </w:r>
-      <w:proofErr w:type="spellStart"/>
-      <w:r>
-        <w:rPr>
-          <w:lang w:val="en-US"/>
-        </w:rPr>
-        <w:t>cpp</w:t>
-      </w:r>
-      <w:bookmarkEnd w:id="11"/>
-      <w:proofErr w:type="spellEnd"/>
-    </w:p>
-    <w:p/>
-    <w:p>
-      <w:r>
-        <w:t>Компонент server.cpp реализует сервер логирования, который обрабатывает асинхронные запросы от множества клиентов. Основная задача сервера — принимать данные, записывать их в лог-файл и предоставлять информацию о времени поступления сообщений и идентификаторе источника.</w:t>
-      </w:r>
-    </w:p>
-    <w:p>
-      <w:r>
-        <w:t>В компоненте server.cpp реализованы следующие функции:</w:t>
-      </w:r>
-    </w:p>
-    <w:p>
-      <w:pPr>
-        <w:rPr>
-          <w:lang w:val="en-US"/>
-        </w:rPr>
-      </w:pPr>
-      <w:r>
-        <w:rPr>
-          <w:lang w:val="en-US"/>
-        </w:rPr>
-        <w:t>– </w:t>
-      </w:r>
-      <w:r>
-        <w:t>ф</w:t>
-      </w:r>
-      <w:r>
-        <w:t>ункция</w:t>
-      </w:r>
-      <w:r>
-        <w:rPr>
-          <w:lang w:val="en-US"/>
-        </w:rPr>
-        <w:t xml:space="preserve"> </w:t>
-      </w:r>
-      <w:proofErr w:type="spellStart"/>
+      <w:proofErr w:type="spellStart"/>
+      <w:r>
+        <w:rPr>
+          <w:lang w:val="en-US"/>
+        </w:rPr>
+        <w:t>H</w:t>
+      </w:r>
+      <w:r>
+        <w:rPr>
+          <w:lang w:val="en-US"/>
+        </w:rPr>
+        <w:t>andle</w:t>
+      </w:r>
       <w:r>
         <w:rPr>
           <w:lang w:val="en-US"/>
@@ -2694,290 +2899,9 @@
         <w:rPr>
           <w:lang w:val="en-US"/>
         </w:rPr>
-        <w:t>urrent</w:t>
-      </w:r>
-      <w:r>
-        <w:rPr>
-          <w:lang w:val="en-US"/>
-        </w:rPr>
-        <w:t>T</w:t>
-      </w:r>
-      <w:r>
-        <w:rPr>
-          <w:lang w:val="en-US"/>
-        </w:rPr>
-        <w:t>imestamp</w:t>
-      </w:r>
-      <w:proofErr w:type="spellEnd"/>
-      <w:r>
-        <w:rPr>
-          <w:lang w:val="en-US"/>
-        </w:rPr>
-        <w:t>;</w:t>
-      </w:r>
-    </w:p>
-    <w:p>
-      <w:pPr>
-        <w:rPr>
-          <w:lang w:val="en-US"/>
-        </w:rPr>
-      </w:pPr>
-      <w:r>
-        <w:rPr>
-          <w:lang w:val="en-US"/>
-        </w:rPr>
-        <w:t>– </w:t>
-      </w:r>
-      <w:r>
-        <w:t>функция</w:t>
-      </w:r>
-      <w:r>
-        <w:rPr>
-          <w:lang w:val="en-US"/>
-        </w:rPr>
-        <w:t xml:space="preserve"> </w:t>
-      </w:r>
-      <w:proofErr w:type="spellStart"/>
-      <w:r>
-        <w:rPr>
-          <w:lang w:val="en-US"/>
-        </w:rPr>
-        <w:t>H</w:t>
-      </w:r>
-      <w:r>
-        <w:rPr>
-          <w:lang w:val="en-US"/>
-        </w:rPr>
-        <w:t>andle</w:t>
-      </w:r>
-      <w:r>
-        <w:rPr>
-          <w:lang w:val="en-US"/>
-        </w:rPr>
-        <w:t>C</w:t>
-      </w:r>
-      <w:r>
-        <w:rPr>
-          <w:lang w:val="en-US"/>
-        </w:rPr>
         <w:t>lient</w:t>
       </w:r>
-      <w:proofErr w:type="spellEnd"/>
-      <w:r>
-        <w:rPr>
-          <w:lang w:val="en-US"/>
-        </w:rPr>
-        <w:t>;</w:t>
-      </w:r>
-    </w:p>
-    <w:p>
-      <w:pPr>
-        <w:rPr>
-          <w:lang w:val="en-US"/>
-        </w:rPr>
-      </w:pPr>
-      <w:r>
-        <w:rPr>
-          <w:lang w:val="en-US"/>
-        </w:rPr>
-        <w:t xml:space="preserve">– </w:t>
-      </w:r>
-      <w:r>
-        <w:t>функция</w:t>
-      </w:r>
-      <w:r>
-        <w:rPr>
-          <w:lang w:val="en-US"/>
-        </w:rPr>
-        <w:t xml:space="preserve"> </w:t>
-      </w:r>
-      <w:r>
-        <w:rPr>
-          <w:lang w:val="en-US"/>
-        </w:rPr>
-        <w:t>m</w:t>
-      </w:r>
-      <w:r>
-        <w:rPr>
-          <w:lang w:val="en-US"/>
-        </w:rPr>
-        <w:t>ain.</w:t>
-      </w:r>
-    </w:p>
-    <w:p>
-      <w:pPr>
-        <w:ind w:firstLine="0"/>
-        <w:rPr>
-          <w:lang w:val="en-US"/>
-        </w:rPr>
-      </w:pPr>
-    </w:p>
-    <w:p>
-      <w:pPr>
-        <w:pStyle w:val="ae"/>
-      </w:pPr>
-      <w:bookmarkStart w:id="12" w:name="_Toc179678271"/>
-      <w:r>
-        <w:t xml:space="preserve">3.1.1 </w:t>
-      </w:r>
-      <w:r>
-        <w:t>Функция</w:t>
-      </w:r>
-      <w:r>
-        <w:t xml:space="preserve"> </w:t>
-      </w:r>
-      <w:proofErr w:type="spellStart"/>
-      <w:r>
-        <w:rPr>
-          <w:lang w:val="en-US"/>
-        </w:rPr>
-        <w:t>C</w:t>
-      </w:r>
-      <w:r>
-        <w:rPr>
-          <w:lang w:val="en-US"/>
-        </w:rPr>
-        <w:t>urrent</w:t>
-      </w:r>
-      <w:r>
-        <w:rPr>
-          <w:lang w:val="en-US"/>
-        </w:rPr>
-        <w:t>T</w:t>
-      </w:r>
-      <w:r>
-        <w:rPr>
-          <w:lang w:val="en-US"/>
-        </w:rPr>
-        <w:t>imestamp</w:t>
-      </w:r>
       <w:bookmarkEnd w:id="12"/>
-      <w:proofErr w:type="spellEnd"/>
-    </w:p>
-    <w:p/>
-    <w:p>
-      <w:r>
-        <w:t xml:space="preserve">Функция </w:t>
-      </w:r>
-      <w:proofErr w:type="spellStart"/>
-      <w:r>
-        <w:t>CurrentTimestamp</w:t>
-      </w:r>
-      <w:proofErr w:type="spellEnd"/>
-      <w:r>
-        <w:t xml:space="preserve"> предназначена для генерации текущей временной метки, которая используется для маркировки каждого сообщения, записываемого в лог-файл. Функция совершает следующие действия:</w:t>
-      </w:r>
-    </w:p>
-    <w:p>
-      <w:r>
-        <w:t xml:space="preserve">1 Получение текущего времени: используется функция </w:t>
-      </w:r>
-      <w:proofErr w:type="spellStart"/>
-      <w:r>
-        <w:t>time</w:t>
-      </w:r>
-      <w:proofErr w:type="spellEnd"/>
-      <w:r>
-        <w:t>(</w:t>
-      </w:r>
-      <w:proofErr w:type="spellStart"/>
-      <w:r>
-        <w:t>nullptr</w:t>
-      </w:r>
-      <w:proofErr w:type="spellEnd"/>
-      <w:r>
-        <w:t>) для получения текущего времени в секундах;</w:t>
-      </w:r>
-    </w:p>
-    <w:p>
-      <w:r>
-        <w:t>2</w:t>
-      </w:r>
-      <w:r>
-        <w:rPr>
-          <w:lang w:val="en-US"/>
-        </w:rPr>
-        <w:t> </w:t>
-      </w:r>
-      <w:r>
-        <w:t xml:space="preserve">Преобразование в локальное время: с помощью функции </w:t>
-      </w:r>
-      <w:proofErr w:type="spellStart"/>
-      <w:r>
-        <w:t>localtime_s</w:t>
-      </w:r>
-      <w:proofErr w:type="spellEnd"/>
-      <w:r>
-        <w:t>, текущее время преобразуется в локальное, учитывая часовой пояс системы;</w:t>
-      </w:r>
-    </w:p>
-    <w:p>
-      <w:r>
-        <w:t>3</w:t>
-      </w:r>
-      <w:r>
-        <w:rPr>
-          <w:lang w:val="en-US"/>
-        </w:rPr>
-        <w:t> </w:t>
-      </w:r>
-      <w:r>
-        <w:t xml:space="preserve">Форматирование времени: Строка времени форматируется в формат "YYYY-MM-DD HH:MM" с использованием функции </w:t>
-      </w:r>
-      <w:proofErr w:type="spellStart"/>
-      <w:r>
-        <w:t>strftime</w:t>
-      </w:r>
-      <w:proofErr w:type="spellEnd"/>
-      <w:r>
-        <w:t>.</w:t>
-      </w:r>
-    </w:p>
-    <w:p>
-      <w:pPr>
-        <w:ind w:firstLine="0"/>
-      </w:pPr>
-    </w:p>
-    <w:p>
-      <w:pPr>
-        <w:pStyle w:val="ae"/>
-      </w:pPr>
-      <w:bookmarkStart w:id="13" w:name="_Toc179678272"/>
-      <w:r>
-        <w:t xml:space="preserve">3.1.2 </w:t>
-      </w:r>
-      <w:r>
-        <w:t>Функция</w:t>
-      </w:r>
-      <w:r>
-        <w:t xml:space="preserve"> </w:t>
-      </w:r>
-      <w:proofErr w:type="spellStart"/>
-      <w:r>
-        <w:rPr>
-          <w:lang w:val="en-US"/>
-        </w:rPr>
-        <w:t>H</w:t>
-      </w:r>
-      <w:r>
-        <w:rPr>
-          <w:lang w:val="en-US"/>
-        </w:rPr>
-        <w:t>andle</w:t>
-      </w:r>
-      <w:r>
-        <w:rPr>
-          <w:lang w:val="en-US"/>
-        </w:rPr>
-        <w:t>C</w:t>
-      </w:r>
-      <w:r>
-        <w:rPr>
-          <w:lang w:val="en-US"/>
-        </w:rPr>
-        <w:t>lient</w:t>
-      </w:r>
-      <w:bookmarkEnd w:id="13"/>
       <w:proofErr w:type="spellEnd"/>
     </w:p>
     <w:p/>
@@ -3112,7 +3036,7 @@
       <w:pPr>
         <w:pStyle w:val="ae"/>
       </w:pPr>
-      <w:bookmarkStart w:id="14" w:name="_Toc179678273"/>
+      <w:bookmarkStart w:id="13" w:name="_Toc179678273"/>
       <w:r>
         <w:t>3.</w:t>
       </w:r>
@@ -3141,41 +3065,134 @@
         </w:rPr>
         <w:t>cpp</w:t>
       </w:r>
+      <w:bookmarkEnd w:id="13"/>
+      <w:proofErr w:type="spellEnd"/>
+    </w:p>
+    <w:p>
+      <w:pPr>
+        <w:ind w:firstLine="0"/>
+      </w:pPr>
+    </w:p>
+    <w:p>
+      <w:r>
+        <w:t>Компонент client.cpp включает функции для отправки сгенерированных сообщений серверу для их последующего протоколирования. Эти функции обеспечивают установление соединения с сервером, отправку данных и обработку возможных ошибок при передаче.</w:t>
+      </w:r>
+    </w:p>
+    <w:p>
+      <w:r>
+        <w:t>В компоненте server.cpp реализованы следующие функции:</w:t>
+      </w:r>
+    </w:p>
+    <w:p>
+      <w:pPr>
+        <w:rPr>
+          <w:lang w:val="en-US"/>
+        </w:rPr>
+      </w:pPr>
+      <w:r>
+        <w:rPr>
+          <w:lang w:val="en-US"/>
+        </w:rPr>
+        <w:t>– </w:t>
+      </w:r>
+      <w:r>
+        <w:t>ф</w:t>
+      </w:r>
+      <w:r>
+        <w:t>ункция</w:t>
+      </w:r>
+      <w:r>
+        <w:rPr>
+          <w:lang w:val="en-US"/>
+        </w:rPr>
+        <w:t xml:space="preserve"> </w:t>
+      </w:r>
+      <w:proofErr w:type="spellStart"/>
+      <w:r>
+        <w:rPr>
+          <w:lang w:val="en-US"/>
+        </w:rPr>
+        <w:t>ClientThread</w:t>
+      </w:r>
+      <w:proofErr w:type="spellEnd"/>
+      <w:r>
+        <w:rPr>
+          <w:lang w:val="en-US"/>
+        </w:rPr>
+        <w:t>;</w:t>
+      </w:r>
+    </w:p>
+    <w:p>
+      <w:pPr>
+        <w:rPr>
+          <w:lang w:val="en-US"/>
+        </w:rPr>
+      </w:pPr>
+      <w:r>
+        <w:rPr>
+          <w:lang w:val="en-US"/>
+        </w:rPr>
+        <w:t xml:space="preserve">– </w:t>
+      </w:r>
+      <w:r>
+        <w:t>функция</w:t>
+      </w:r>
+      <w:r>
+        <w:rPr>
+          <w:lang w:val="en-US"/>
+        </w:rPr>
+        <w:t xml:space="preserve"> </w:t>
+      </w:r>
+      <w:r>
+        <w:rPr>
+          <w:lang w:val="en-US"/>
+        </w:rPr>
+        <w:t>m</w:t>
+      </w:r>
+      <w:r>
+        <w:rPr>
+          <w:lang w:val="en-US"/>
+        </w:rPr>
+        <w:t>ain.</w:t>
+      </w:r>
+    </w:p>
+    <w:p>
+      <w:pPr>
+        <w:rPr>
+          <w:lang w:val="en-US"/>
+        </w:rPr>
+      </w:pPr>
+    </w:p>
+    <w:p>
+      <w:pPr>
+        <w:pStyle w:val="ae"/>
+        <w:rPr>
+          <w:lang w:val="en-US"/>
+        </w:rPr>
+      </w:pPr>
+      <w:bookmarkStart w:id="14" w:name="_Toc177991221"/>
+      <w:bookmarkStart w:id="15" w:name="_Toc179678274"/>
+      <w:r>
+        <w:rPr>
+          <w:lang w:val="en-US"/>
+        </w:rPr>
+        <w:t>3.2</w:t>
+      </w:r>
       <w:bookmarkEnd w:id="14"/>
-      <w:proofErr w:type="spellEnd"/>
-    </w:p>
-    <w:p>
-      <w:pPr>
-        <w:ind w:firstLine="0"/>
-      </w:pPr>
-    </w:p>
-    <w:p>
-      <w:r>
-        <w:t>Компонент client.cpp включает функции для отправки сгенерированных сообщений серверу для их последующего протоколирования. Эти функции обеспечивают установление соединения с сервером, отправку данных и обработку возможных ошибок при передаче.</w:t>
-      </w:r>
-    </w:p>
-    <w:p>
-      <w:r>
-        <w:t>В компоненте server.cpp реализованы следующие функции:</w:t>
-      </w:r>
-    </w:p>
-    <w:p>
-      <w:pPr>
-        <w:rPr>
-          <w:lang w:val="en-US"/>
-        </w:rPr>
-      </w:pPr>
-      <w:r>
-        <w:rPr>
-          <w:lang w:val="en-US"/>
-        </w:rPr>
-        <w:t>– </w:t>
-      </w:r>
-      <w:r>
-        <w:t>ф</w:t>
-      </w:r>
-      <w:r>
-        <w:t>ункция</w:t>
+      <w:r>
+        <w:rPr>
+          <w:lang w:val="en-US"/>
+        </w:rPr>
+        <w:t>.1</w:t>
+      </w:r>
+      <w:r>
+        <w:rPr>
+          <w:lang w:val="en-US"/>
+        </w:rPr>
+        <w:t> </w:t>
+      </w:r>
+      <w:r>
+        <w:t>Функция</w:t>
       </w:r>
       <w:r>
         <w:rPr>
@@ -3190,215 +3207,122 @@
         </w:rPr>
         <w:t>ClientThread</w:t>
       </w:r>
-      <w:proofErr w:type="spellEnd"/>
-      <w:r>
-        <w:rPr>
-          <w:lang w:val="en-US"/>
-        </w:rPr>
-        <w:t>;</w:t>
-      </w:r>
-    </w:p>
-    <w:p>
-      <w:pPr>
-        <w:rPr>
-          <w:lang w:val="en-US"/>
-        </w:rPr>
-      </w:pPr>
-      <w:r>
-        <w:rPr>
-          <w:lang w:val="en-US"/>
-        </w:rPr>
-        <w:t xml:space="preserve">– </w:t>
-      </w:r>
-      <w:r>
-        <w:t>функция</w:t>
-      </w:r>
-      <w:r>
-        <w:rPr>
-          <w:lang w:val="en-US"/>
-        </w:rPr>
-        <w:t xml:space="preserve"> </w:t>
-      </w:r>
-      <w:r>
-        <w:rPr>
-          <w:lang w:val="en-US"/>
-        </w:rPr>
-        <w:t>m</w:t>
-      </w:r>
-      <w:r>
-        <w:rPr>
-          <w:lang w:val="en-US"/>
-        </w:rPr>
-        <w:t>ain.</w:t>
-      </w:r>
-    </w:p>
-    <w:p>
-      <w:pPr>
-        <w:rPr>
-          <w:lang w:val="en-US"/>
-        </w:rPr>
-      </w:pPr>
-    </w:p>
+      <w:bookmarkEnd w:id="15"/>
+      <w:proofErr w:type="spellEnd"/>
+    </w:p>
+    <w:p>
+      <w:pPr>
+        <w:rPr>
+          <w:lang w:val="en-US"/>
+        </w:rPr>
+      </w:pPr>
+    </w:p>
+    <w:p>
+      <w:r>
+        <w:t xml:space="preserve">Функция </w:t>
+      </w:r>
+      <w:proofErr w:type="spellStart"/>
+      <w:r>
+        <w:t>ClientThread</w:t>
+      </w:r>
+      <w:proofErr w:type="spellEnd"/>
+      <w:r>
+        <w:t xml:space="preserve"> предназначена для подключения к серверу и отправки серии сообщений. Функция совершает следующие действия:</w:t>
+      </w:r>
+    </w:p>
+    <w:p>
+      <w:r>
+        <w:t>1</w:t>
+      </w:r>
+      <w:r>
+        <w:rPr>
+          <w:lang w:val="en-US"/>
+        </w:rPr>
+        <w:t> </w:t>
+      </w:r>
+      <w:r>
+        <w:t xml:space="preserve">Установление соединения: </w:t>
+      </w:r>
+      <w:r>
+        <w:t>и</w:t>
+      </w:r>
+      <w:r>
+        <w:t>нициализирует подключение к серверу через именованный канал. В случае, если канал занят, функция ожидает его освобождения. Обрабатывает ошибки подключения и информирует пользователя о состоянии подключения</w:t>
+      </w:r>
+      <w:r>
+        <w:t>.</w:t>
+      </w:r>
+    </w:p>
+    <w:p>
+      <w:r>
+        <w:t>2</w:t>
+      </w:r>
+      <w:r>
+        <w:rPr>
+          <w:lang w:val="en-US"/>
+        </w:rPr>
+        <w:t> </w:t>
+      </w:r>
+      <w:r>
+        <w:t xml:space="preserve">Отправка сообщений: </w:t>
+      </w:r>
+      <w:r>
+        <w:t>г</w:t>
+      </w:r>
+      <w:r>
+        <w:t>енерирует и отправляет пять последовательных сообщений. Каждое сообщение маркируется уникальным номером клиента и номером сообщения. В случае ошибки передачи, выводит соответствующее уведомление</w:t>
+      </w:r>
+      <w:r>
+        <w:t>.</w:t>
+      </w:r>
+    </w:p>
+    <w:p>
+      <w:r>
+        <w:t>3</w:t>
+      </w:r>
+      <w:r>
+        <w:rPr>
+          <w:lang w:val="en-US"/>
+        </w:rPr>
+        <w:t> </w:t>
+      </w:r>
+      <w:r>
+        <w:t xml:space="preserve">Завершение работы: </w:t>
+      </w:r>
+      <w:r>
+        <w:t>з</w:t>
+      </w:r>
+      <w:r>
+        <w:t>акрывает соединение после отправки всех сообщений, управляя ресурсами системы корректно.</w:t>
+      </w:r>
+    </w:p>
+    <w:p/>
     <w:p>
       <w:pPr>
         <w:pStyle w:val="ae"/>
-        <w:rPr>
-          <w:lang w:val="en-US"/>
-        </w:rPr>
-      </w:pPr>
-      <w:bookmarkStart w:id="15" w:name="_Toc177991221"/>
-      <w:bookmarkStart w:id="16" w:name="_Toc179678274"/>
-      <w:r>
-        <w:rPr>
-          <w:lang w:val="en-US"/>
-        </w:rPr>
-        <w:t>3.2</w:t>
-      </w:r>
-      <w:bookmarkEnd w:id="15"/>
-      <w:r>
-        <w:rPr>
-          <w:lang w:val="en-US"/>
-        </w:rPr>
-        <w:t>.1</w:t>
-      </w:r>
-      <w:r>
-        <w:rPr>
-          <w:lang w:val="en-US"/>
-        </w:rPr>
+      </w:pPr>
+      <w:bookmarkStart w:id="16" w:name="_Toc177991222"/>
+      <w:bookmarkStart w:id="17" w:name="_Toc179678275"/>
+      <w:r>
+        <w:t>3.</w:t>
+      </w:r>
+      <w:r>
+        <w:t>2.2</w:t>
+      </w:r>
+      <w:r>
         <w:t> </w:t>
       </w:r>
-      <w:r>
-        <w:t>Функция</w:t>
-      </w:r>
-      <w:r>
-        <w:rPr>
-          <w:lang w:val="en-US"/>
-        </w:rPr>
-        <w:t xml:space="preserve"> </w:t>
-      </w:r>
-      <w:proofErr w:type="spellStart"/>
-      <w:r>
-        <w:rPr>
-          <w:lang w:val="en-US"/>
-        </w:rPr>
-        <w:t>ClientThread</w:t>
-      </w:r>
       <w:bookmarkEnd w:id="16"/>
-      <w:proofErr w:type="spellEnd"/>
-    </w:p>
-    <w:p>
-      <w:pPr>
-        <w:rPr>
-          <w:lang w:val="en-US"/>
-        </w:rPr>
-      </w:pPr>
-    </w:p>
-    <w:p>
       <w:r>
         <w:t xml:space="preserve">Функция </w:t>
       </w:r>
-      <w:proofErr w:type="spellStart"/>
-      <w:r>
-        <w:t>ClientThread</w:t>
-      </w:r>
-      <w:proofErr w:type="spellEnd"/>
-      <w:r>
-        <w:t xml:space="preserve"> предназначена для подключения к серверу и отправки серии сообщений. Функция совершает следующие действия:</w:t>
-      </w:r>
-    </w:p>
-    <w:p>
-      <w:r>
-        <w:t>1</w:t>
-      </w:r>
-      <w:r>
-        <w:rPr>
-          <w:lang w:val="en-US"/>
-        </w:rPr>
-        <w:t> </w:t>
-      </w:r>
-      <w:r>
-        <w:t xml:space="preserve">Установление соединения: </w:t>
-      </w:r>
-      <w:r>
-        <w:t>и</w:t>
-      </w:r>
-      <w:r>
-        <w:t>нициализирует подключение к серверу через именованный канал. В случае, если канал занят, функция ожидает его освобождения. Обрабатывает ошибки подключения и информирует пользователя о состоянии подключения</w:t>
-      </w:r>
-      <w:r>
-        <w:t>.</w:t>
-      </w:r>
-    </w:p>
-    <w:p>
-      <w:r>
-        <w:t>2</w:t>
-      </w:r>
-      <w:r>
-        <w:rPr>
-          <w:lang w:val="en-US"/>
-        </w:rPr>
-        <w:t> </w:t>
-      </w:r>
-      <w:r>
-        <w:t xml:space="preserve">Отправка сообщений: </w:t>
-      </w:r>
-      <w:r>
-        <w:t>г</w:t>
-      </w:r>
-      <w:r>
-        <w:t>енерирует и отправляет пять последовательных сообщений. Каждое сообщение маркируется уникальным номером клиента и номером сообщения. В случае ошибки передачи, выводит соответствующее уведомление</w:t>
-      </w:r>
-      <w:r>
-        <w:t>.</w:t>
-      </w:r>
-    </w:p>
-    <w:p>
-      <w:r>
-        <w:t>3</w:t>
-      </w:r>
-      <w:r>
-        <w:rPr>
-          <w:lang w:val="en-US"/>
-        </w:rPr>
-        <w:t> </w:t>
-      </w:r>
-      <w:r>
-        <w:t xml:space="preserve">Завершение работы: </w:t>
-      </w:r>
-      <w:r>
-        <w:t>з</w:t>
-      </w:r>
-      <w:r>
-        <w:t>акрывает соединение после отправки всех сообщений, управляя ресурсами системы корректно.</w:t>
-      </w:r>
-    </w:p>
-    <w:p/>
-    <w:p>
-      <w:pPr>
-        <w:pStyle w:val="ae"/>
-      </w:pPr>
-      <w:bookmarkStart w:id="17" w:name="_Toc177991222"/>
-      <w:bookmarkStart w:id="18" w:name="_Toc179678275"/>
-      <w:r>
-        <w:t>3.</w:t>
-      </w:r>
-      <w:r>
-        <w:t>2.2</w:t>
-      </w:r>
-      <w:r>
-        <w:t> </w:t>
+      <w:r>
+        <w:rPr>
+          <w:lang w:val="en-US"/>
+        </w:rPr>
+        <w:t>main</w:t>
       </w:r>
       <w:bookmarkEnd w:id="17"/>
-      <w:r>
-        <w:t xml:space="preserve">Функция </w:t>
-      </w:r>
-      <w:r>
-        <w:rPr>
-          <w:lang w:val="en-US"/>
-        </w:rPr>
-        <w:t>main</w:t>
-      </w:r>
-      <w:bookmarkEnd w:id="18"/>
     </w:p>
     <w:p>
       <w:pPr>
@@ -3479,34 +3403,34 @@
       <w:pPr>
         <w:ind w:firstLine="0"/>
       </w:pPr>
-      <w:bookmarkStart w:id="19" w:name="_Toc177493614"/>
-      <w:bookmarkStart w:id="20" w:name="_Toc177991224"/>
+      <w:bookmarkStart w:id="18" w:name="_Toc177493614"/>
+      <w:bookmarkStart w:id="19" w:name="_Toc177991224"/>
     </w:p>
     <w:p>
       <w:pPr>
         <w:pStyle w:val="a3"/>
       </w:pPr>
-      <w:bookmarkStart w:id="21" w:name="_Toc179678276"/>
+      <w:bookmarkStart w:id="20" w:name="_Toc179678276"/>
       <w:r>
         <w:lastRenderedPageBreak/>
         <w:t>4 ПРИМЕР ВЫПОЛНЕНИЯ ПРОГРАММЫ</w:t>
       </w:r>
+      <w:bookmarkEnd w:id="18"/>
       <w:bookmarkEnd w:id="19"/>
       <w:bookmarkEnd w:id="20"/>
+    </w:p>
+    <w:p/>
+    <w:p>
+      <w:pPr>
+        <w:pStyle w:val="ae"/>
+      </w:pPr>
+      <w:bookmarkStart w:id="21" w:name="_Toc177991225"/>
+      <w:bookmarkStart w:id="22" w:name="_Toc179678277"/>
+      <w:r>
+        <w:t>4.1 Запуск программы и процесс выполнения</w:t>
+      </w:r>
       <w:bookmarkEnd w:id="21"/>
-    </w:p>
-    <w:p/>
-    <w:p>
-      <w:pPr>
-        <w:pStyle w:val="ae"/>
-      </w:pPr>
-      <w:bookmarkStart w:id="22" w:name="_Toc177991225"/>
-      <w:bookmarkStart w:id="23" w:name="_Toc179678277"/>
-      <w:r>
-        <w:t>4.1 Запуск программы и процесс выполнения</w:t>
-      </w:r>
       <w:bookmarkEnd w:id="22"/>
-      <w:bookmarkEnd w:id="23"/>
     </w:p>
     <w:p/>
     <w:p>
@@ -3789,13 +3713,13 @@
       <w:pPr>
         <w:pStyle w:val="ae"/>
       </w:pPr>
-      <w:bookmarkStart w:id="24" w:name="_Toc177991226"/>
-      <w:bookmarkStart w:id="25" w:name="_Toc179678278"/>
+      <w:bookmarkStart w:id="23" w:name="_Toc177991226"/>
+      <w:bookmarkStart w:id="24" w:name="_Toc179678278"/>
       <w:r>
         <w:t>4.2 Описание работы и результатов</w:t>
       </w:r>
+      <w:bookmarkEnd w:id="23"/>
       <w:bookmarkEnd w:id="24"/>
-      <w:bookmarkEnd w:id="25"/>
     </w:p>
     <w:p/>
     <w:p>
@@ -3821,20 +3745,20 @@
     <w:p/>
     <w:p/>
     <w:p>
-      <w:bookmarkStart w:id="26" w:name="_Toc177991227"/>
+      <w:bookmarkStart w:id="25" w:name="_Toc177991227"/>
     </w:p>
     <w:p/>
     <w:p>
       <w:pPr>
         <w:pStyle w:val="1"/>
       </w:pPr>
-      <w:bookmarkStart w:id="27" w:name="_Toc179678279"/>
+      <w:bookmarkStart w:id="26" w:name="_Toc179678279"/>
       <w:r>
         <w:lastRenderedPageBreak/>
         <w:t>ВЫВОД</w:t>
       </w:r>
+      <w:bookmarkEnd w:id="25"/>
       <w:bookmarkEnd w:id="26"/>
-      <w:bookmarkEnd w:id="27"/>
     </w:p>
     <w:p/>
     <w:p>
@@ -3950,16 +3874,16 @@
         <w:ind w:firstLine="0"/>
         <w:jc w:val="center"/>
       </w:pPr>
-      <w:bookmarkStart w:id="28" w:name="_Toc177493620"/>
-      <w:bookmarkStart w:id="29" w:name="_Toc177991228"/>
-      <w:bookmarkStart w:id="30" w:name="_Toc179678280"/>
+      <w:bookmarkStart w:id="27" w:name="_Toc177493620"/>
+      <w:bookmarkStart w:id="28" w:name="_Toc177991228"/>
+      <w:bookmarkStart w:id="29" w:name="_Toc179678280"/>
       <w:r>
         <w:lastRenderedPageBreak/>
         <w:t>СПИСОК ИСПОЛЬЗОВАННЫХ ИСТОЧНИКОВ</w:t>
       </w:r>
+      <w:bookmarkEnd w:id="27"/>
       <w:bookmarkEnd w:id="28"/>
       <w:bookmarkEnd w:id="29"/>
-      <w:bookmarkEnd w:id="30"/>
     </w:p>
     <w:p/>
     <w:p>
@@ -4348,80 +4272,65 @@
         <w:ind w:firstLine="0"/>
         <w:jc w:val="center"/>
       </w:pPr>
-      <w:bookmarkStart w:id="31" w:name="_Toc177493621"/>
-      <w:bookmarkStart w:id="32" w:name="_Toc177991229"/>
-      <w:bookmarkStart w:id="33" w:name="_Toc179678281"/>
+      <w:bookmarkStart w:id="30" w:name="_Toc177493621"/>
+      <w:bookmarkStart w:id="31" w:name="_Toc177991229"/>
+      <w:bookmarkStart w:id="32" w:name="_Toc179678281"/>
       <w:r>
         <w:lastRenderedPageBreak/>
         <w:t>ПРИЛОЖЕНИЕ А</w:t>
       </w:r>
+      <w:bookmarkEnd w:id="30"/>
       <w:bookmarkEnd w:id="31"/>
       <w:bookmarkEnd w:id="32"/>
+      <w:r>
+        <w:t xml:space="preserve"> </w:t>
+      </w:r>
+      <w:bookmarkStart w:id="33" w:name="_Toc177433096"/>
+      <w:bookmarkStart w:id="34" w:name="_Toc177489354"/>
+      <w:bookmarkStart w:id="35" w:name="_Toc177493622"/>
+      <w:bookmarkStart w:id="36" w:name="_Toc177991230"/>
+    </w:p>
+    <w:p>
+      <w:pPr>
+        <w:pStyle w:val="a3"/>
+        <w:ind w:firstLine="0"/>
+        <w:jc w:val="center"/>
+      </w:pPr>
+      <w:bookmarkStart w:id="37" w:name="_Toc178067902"/>
+      <w:bookmarkStart w:id="38" w:name="_Toc179678282"/>
+      <w:r>
+        <w:t>(обязательное)</w:t>
+      </w:r>
       <w:bookmarkEnd w:id="33"/>
-      <w:r>
-        <w:t xml:space="preserve"> </w:t>
-      </w:r>
-      <w:bookmarkStart w:id="34" w:name="_Toc177433096"/>
-      <w:bookmarkStart w:id="35" w:name="_Toc177489354"/>
-      <w:bookmarkStart w:id="36" w:name="_Toc177493622"/>
-      <w:bookmarkStart w:id="37" w:name="_Toc177991230"/>
-    </w:p>
-    <w:p>
-      <w:pPr>
-        <w:pStyle w:val="a3"/>
-        <w:ind w:firstLine="0"/>
-        <w:jc w:val="center"/>
-      </w:pPr>
-      <w:bookmarkStart w:id="38" w:name="_Toc178067902"/>
-      <w:bookmarkStart w:id="39" w:name="_Toc179678282"/>
-      <w:r>
-        <w:t>(обязательное)</w:t>
-      </w:r>
       <w:bookmarkEnd w:id="34"/>
       <w:bookmarkEnd w:id="35"/>
       <w:bookmarkEnd w:id="36"/>
       <w:bookmarkEnd w:id="37"/>
       <w:bookmarkEnd w:id="38"/>
+      <w:r>
+        <w:t xml:space="preserve"> </w:t>
+      </w:r>
+      <w:bookmarkStart w:id="39" w:name="_Toc177991231"/>
+    </w:p>
+    <w:p>
+      <w:pPr>
+        <w:pStyle w:val="a3"/>
+        <w:ind w:firstLine="0"/>
+        <w:jc w:val="center"/>
+      </w:pPr>
+      <w:bookmarkStart w:id="40" w:name="_Toc178067903"/>
+      <w:bookmarkStart w:id="41" w:name="_Toc179678283"/>
+      <w:r>
+        <w:t xml:space="preserve">Исходный код </w:t>
+      </w:r>
       <w:bookmarkEnd w:id="39"/>
-      <w:r>
-        <w:t xml:space="preserve"> </w:t>
-      </w:r>
-      <w:bookmarkStart w:id="40" w:name="_Toc177991231"/>
-    </w:p>
-    <w:p>
-      <w:pPr>
-        <w:pStyle w:val="a3"/>
-        <w:ind w:firstLine="0"/>
-        <w:jc w:val="center"/>
-      </w:pPr>
-      <w:bookmarkStart w:id="41" w:name="_Toc178067903"/>
-      <w:bookmarkStart w:id="42" w:name="_Toc179678283"/>
-      <w:r>
-        <w:t xml:space="preserve">Исходный код </w:t>
-      </w:r>
       <w:bookmarkEnd w:id="40"/>
       <w:bookmarkEnd w:id="41"/>
+      <w:r>
+        <w:t>программы</w:t>
+      </w:r>
+      <w:bookmarkStart w:id="42" w:name="_GoBack"/>
       <w:bookmarkEnd w:id="42"/>
-      <w:r>
-        <w:t xml:space="preserve">компонента </w:t>
-      </w:r>
-      <w:r>
-        <w:rPr>
-          <w:lang w:val="en-US"/>
-        </w:rPr>
-        <w:t>server</w:t>
-      </w:r>
-      <w:r>
-        <w:t>.</w:t>
-      </w:r>
-      <w:proofErr w:type="spellStart"/>
-      <w:r>
-        <w:rPr>
-          <w:lang w:val="en-US"/>
-        </w:rPr>
-        <w:t>cpp</w:t>
-      </w:r>
-      <w:proofErr w:type="spellEnd"/>
     </w:p>
     <w:p/>
     <w:p>
@@ -7584,405 +7493,1304 @@
         <w:t>}</w:t>
       </w:r>
     </w:p>
-    <w:p/>
-    <w:p/>
-    <w:p/>
-    <w:p/>
-    <w:p/>
-    <w:p/>
-    <w:p/>
-    <w:p/>
-    <w:p/>
-    <w:p/>
-    <w:p/>
-    <w:p/>
-    <w:p/>
-    <w:p/>
-    <w:p/>
-    <w:p/>
-    <w:p/>
-    <w:p/>
-    <w:p/>
-    <w:p/>
-    <w:p/>
-    <w:p/>
-    <w:p/>
-    <w:p/>
-    <w:p/>
-    <w:p/>
-    <w:p/>
-    <w:p/>
-    <w:p/>
-    <w:p/>
-    <w:p/>
-    <w:p/>
-    <w:p/>
-    <w:p/>
-    <w:p/>
-    <w:p/>
-    <w:p/>
-    <w:p/>
-    <w:p>
-      <w:pPr>
-        <w:pStyle w:val="a3"/>
-        <w:ind w:firstLine="0"/>
-        <w:jc w:val="center"/>
-      </w:pPr>
-      <w:r>
+    <w:p>
+      <w:pPr>
+        <w:ind w:firstLine="0"/>
+        <w:rPr>
+          <w:rFonts w:ascii="Courier New" w:hAnsi="Courier New" w:cs="Courier New"/>
+          <w:sz w:val="24"/>
+        </w:rPr>
+      </w:pPr>
+      <w:r>
+        <w:rPr>
+          <w:rFonts w:ascii="Courier New" w:hAnsi="Courier New" w:cs="Courier New"/>
+          <w:sz w:val="24"/>
+        </w:rPr>
+        <w:t>#</w:t>
+      </w:r>
+      <w:r>
+        <w:rPr>
+          <w:rFonts w:ascii="Courier New" w:hAnsi="Courier New" w:cs="Courier New"/>
+          <w:sz w:val="24"/>
+          <w:lang w:val="en-US"/>
+        </w:rPr>
+        <w:t>include</w:t>
+      </w:r>
+      <w:r>
+        <w:rPr>
+          <w:rFonts w:ascii="Courier New" w:hAnsi="Courier New" w:cs="Courier New"/>
+          <w:sz w:val="24"/>
+        </w:rPr>
+        <w:t xml:space="preserve"> &lt;</w:t>
+      </w:r>
+      <w:r>
+        <w:rPr>
+          <w:rFonts w:ascii="Courier New" w:hAnsi="Courier New" w:cs="Courier New"/>
+          <w:sz w:val="24"/>
+          <w:lang w:val="en-US"/>
+        </w:rPr>
+        <w:t>bits</w:t>
+      </w:r>
+      <w:r>
+        <w:rPr>
+          <w:rFonts w:ascii="Courier New" w:hAnsi="Courier New" w:cs="Courier New"/>
+          <w:sz w:val="24"/>
+        </w:rPr>
+        <w:t>/</w:t>
+      </w:r>
+      <w:proofErr w:type="spellStart"/>
+      <w:r>
+        <w:rPr>
+          <w:rFonts w:ascii="Courier New" w:hAnsi="Courier New" w:cs="Courier New"/>
+          <w:sz w:val="24"/>
+          <w:lang w:val="en-US"/>
+        </w:rPr>
+        <w:t>stdc</w:t>
+      </w:r>
+      <w:proofErr w:type="spellEnd"/>
+      <w:r>
+        <w:rPr>
+          <w:rFonts w:ascii="Courier New" w:hAnsi="Courier New" w:cs="Courier New"/>
+          <w:sz w:val="24"/>
+        </w:rPr>
+        <w:t>++.</w:t>
+      </w:r>
+      <w:r>
+        <w:rPr>
+          <w:rFonts w:ascii="Courier New" w:hAnsi="Courier New" w:cs="Courier New"/>
+          <w:sz w:val="24"/>
+          <w:lang w:val="en-US"/>
+        </w:rPr>
+        <w:t>h</w:t>
+      </w:r>
+      <w:r>
+        <w:rPr>
+          <w:rFonts w:ascii="Courier New" w:hAnsi="Courier New" w:cs="Courier New"/>
+          <w:sz w:val="24"/>
+        </w:rPr>
+        <w:t>&gt;</w:t>
+      </w:r>
+    </w:p>
+    <w:p>
+      <w:pPr>
+        <w:ind w:firstLine="0"/>
+        <w:rPr>
+          <w:rFonts w:ascii="Courier New" w:hAnsi="Courier New" w:cs="Courier New"/>
+          <w:sz w:val="24"/>
+          <w:lang w:val="en-US"/>
+        </w:rPr>
+      </w:pPr>
+      <w:r>
+        <w:rPr>
+          <w:rFonts w:ascii="Courier New" w:hAnsi="Courier New" w:cs="Courier New"/>
+          <w:sz w:val="24"/>
+          <w:lang w:val="en-US"/>
+        </w:rPr>
+        <w:t>#include &lt;</w:t>
+      </w:r>
+      <w:proofErr w:type="spellStart"/>
+      <w:r>
+        <w:rPr>
+          <w:rFonts w:ascii="Courier New" w:hAnsi="Courier New" w:cs="Courier New"/>
+          <w:sz w:val="24"/>
+          <w:lang w:val="en-US"/>
+        </w:rPr>
+        <w:t>windows.h</w:t>
+      </w:r>
+      <w:proofErr w:type="spellEnd"/>
+      <w:r>
+        <w:rPr>
+          <w:rFonts w:ascii="Courier New" w:hAnsi="Courier New" w:cs="Courier New"/>
+          <w:sz w:val="24"/>
+          <w:lang w:val="en-US"/>
+        </w:rPr>
+        <w:t>&gt;</w:t>
+      </w:r>
+    </w:p>
+    <w:p>
+      <w:pPr>
+        <w:ind w:firstLine="0"/>
+        <w:rPr>
+          <w:rFonts w:ascii="Courier New" w:hAnsi="Courier New" w:cs="Courier New"/>
+          <w:sz w:val="24"/>
+          <w:lang w:val="en-US"/>
+        </w:rPr>
+      </w:pPr>
+    </w:p>
+    <w:p>
+      <w:pPr>
+        <w:ind w:firstLine="0"/>
+        <w:rPr>
+          <w:rFonts w:ascii="Courier New" w:hAnsi="Courier New" w:cs="Courier New"/>
+          <w:sz w:val="24"/>
+          <w:lang w:val="en-US"/>
+        </w:rPr>
+      </w:pPr>
+      <w:r>
+        <w:rPr>
+          <w:rFonts w:ascii="Courier New" w:hAnsi="Courier New" w:cs="Courier New"/>
+          <w:sz w:val="24"/>
+          <w:lang w:val="en-US"/>
+        </w:rPr>
+        <w:t xml:space="preserve">#define </w:t>
+      </w:r>
+      <w:proofErr w:type="spellStart"/>
+      <w:r>
+        <w:rPr>
+          <w:rFonts w:ascii="Courier New" w:hAnsi="Courier New" w:cs="Courier New"/>
+          <w:sz w:val="24"/>
+          <w:lang w:val="en-US"/>
+        </w:rPr>
+        <w:t>ll</w:t>
+      </w:r>
+      <w:proofErr w:type="spellEnd"/>
+      <w:r>
+        <w:rPr>
+          <w:rFonts w:ascii="Courier New" w:hAnsi="Courier New" w:cs="Courier New"/>
+          <w:sz w:val="24"/>
+          <w:lang w:val="en-US"/>
+        </w:rPr>
+        <w:t xml:space="preserve"> long </w:t>
+      </w:r>
+      <w:proofErr w:type="spellStart"/>
+      <w:r>
+        <w:rPr>
+          <w:rFonts w:ascii="Courier New" w:hAnsi="Courier New" w:cs="Courier New"/>
+          <w:sz w:val="24"/>
+          <w:lang w:val="en-US"/>
+        </w:rPr>
+        <w:t>long</w:t>
+      </w:r>
+      <w:proofErr w:type="spellEnd"/>
+    </w:p>
+    <w:p>
+      <w:pPr>
+        <w:ind w:firstLine="0"/>
+        <w:rPr>
+          <w:rFonts w:ascii="Courier New" w:hAnsi="Courier New" w:cs="Courier New"/>
+          <w:sz w:val="24"/>
+          <w:lang w:val="en-US"/>
+        </w:rPr>
+      </w:pPr>
+    </w:p>
+    <w:p>
+      <w:pPr>
+        <w:ind w:firstLine="0"/>
+        <w:rPr>
+          <w:rFonts w:ascii="Courier New" w:hAnsi="Courier New" w:cs="Courier New"/>
+          <w:sz w:val="24"/>
+          <w:lang w:val="en-US"/>
+        </w:rPr>
+      </w:pPr>
+      <w:r>
+        <w:rPr>
+          <w:rFonts w:ascii="Courier New" w:hAnsi="Courier New" w:cs="Courier New"/>
+          <w:sz w:val="24"/>
+          <w:lang w:val="en-US"/>
+        </w:rPr>
+        <w:t>using namespace std;</w:t>
+      </w:r>
+    </w:p>
+    <w:p>
+      <w:pPr>
+        <w:ind w:firstLine="0"/>
+        <w:rPr>
+          <w:rFonts w:ascii="Courier New" w:hAnsi="Courier New" w:cs="Courier New"/>
+          <w:sz w:val="24"/>
+          <w:lang w:val="en-US"/>
+        </w:rPr>
+      </w:pPr>
+    </w:p>
+    <w:p>
+      <w:pPr>
+        <w:ind w:firstLine="0"/>
+        <w:rPr>
+          <w:rFonts w:ascii="Courier New" w:hAnsi="Courier New" w:cs="Courier New"/>
+          <w:sz w:val="24"/>
+          <w:lang w:val="en-US"/>
+        </w:rPr>
+      </w:pPr>
+      <w:r>
+        <w:rPr>
+          <w:rFonts w:ascii="Courier New" w:hAnsi="Courier New" w:cs="Courier New"/>
+          <w:sz w:val="24"/>
+          <w:lang w:val="en-US"/>
+        </w:rPr>
+        <w:t>#define PIPE_NAME R"(\\.\pipe\</w:t>
+      </w:r>
+      <w:proofErr w:type="spellStart"/>
+      <w:r>
+        <w:rPr>
+          <w:rFonts w:ascii="Courier New" w:hAnsi="Courier New" w:cs="Courier New"/>
+          <w:sz w:val="24"/>
+          <w:lang w:val="en-US"/>
+        </w:rPr>
+        <w:t>LogPipe</w:t>
+      </w:r>
+      <w:proofErr w:type="spellEnd"/>
+      <w:r>
+        <w:rPr>
+          <w:rFonts w:ascii="Courier New" w:hAnsi="Courier New" w:cs="Courier New"/>
+          <w:sz w:val="24"/>
+          <w:lang w:val="en-US"/>
+        </w:rPr>
+        <w:t>)"</w:t>
+      </w:r>
+    </w:p>
+    <w:p>
+      <w:pPr>
+        <w:ind w:firstLine="0"/>
+        <w:rPr>
+          <w:rFonts w:ascii="Courier New" w:hAnsi="Courier New" w:cs="Courier New"/>
+          <w:sz w:val="24"/>
+          <w:lang w:val="en-US"/>
+        </w:rPr>
+      </w:pPr>
+    </w:p>
+    <w:p>
+      <w:pPr>
+        <w:ind w:firstLine="0"/>
+        <w:rPr>
+          <w:rFonts w:ascii="Courier New" w:hAnsi="Courier New" w:cs="Courier New"/>
+          <w:sz w:val="24"/>
+          <w:lang w:val="en-US"/>
+        </w:rPr>
+      </w:pPr>
+      <w:r>
+        <w:rPr>
+          <w:rFonts w:ascii="Courier New" w:hAnsi="Courier New" w:cs="Courier New"/>
+          <w:sz w:val="24"/>
+          <w:lang w:val="en-US"/>
+        </w:rPr>
+        <w:t xml:space="preserve">void </w:t>
+      </w:r>
+      <w:proofErr w:type="spellStart"/>
+      <w:proofErr w:type="gramStart"/>
+      <w:r>
+        <w:rPr>
+          <w:rFonts w:ascii="Courier New" w:hAnsi="Courier New" w:cs="Courier New"/>
+          <w:sz w:val="24"/>
+          <w:lang w:val="en-US"/>
+        </w:rPr>
+        <w:t>ClientThread</w:t>
+      </w:r>
+      <w:proofErr w:type="spellEnd"/>
+      <w:r>
+        <w:rPr>
+          <w:rFonts w:ascii="Courier New" w:hAnsi="Courier New" w:cs="Courier New"/>
+          <w:sz w:val="24"/>
+          <w:lang w:val="en-US"/>
+        </w:rPr>
+        <w:t>(</w:t>
+      </w:r>
+      <w:proofErr w:type="spellStart"/>
+      <w:proofErr w:type="gramEnd"/>
+      <w:r>
+        <w:rPr>
+          <w:rFonts w:ascii="Courier New" w:hAnsi="Courier New" w:cs="Courier New"/>
+          <w:sz w:val="24"/>
+          <w:lang w:val="en-US"/>
+        </w:rPr>
+        <w:t>ll</w:t>
+      </w:r>
+      <w:proofErr w:type="spellEnd"/>
+      <w:r>
+        <w:rPr>
+          <w:rFonts w:ascii="Courier New" w:hAnsi="Courier New" w:cs="Courier New"/>
+          <w:sz w:val="24"/>
+          <w:lang w:val="en-US"/>
+        </w:rPr>
+        <w:t xml:space="preserve"> </w:t>
+      </w:r>
+      <w:proofErr w:type="spellStart"/>
+      <w:r>
+        <w:rPr>
+          <w:rFonts w:ascii="Courier New" w:hAnsi="Courier New" w:cs="Courier New"/>
+          <w:sz w:val="24"/>
+          <w:lang w:val="en-US"/>
+        </w:rPr>
+        <w:t>source_id</w:t>
+      </w:r>
+      <w:proofErr w:type="spellEnd"/>
+      <w:r>
+        <w:rPr>
+          <w:rFonts w:ascii="Courier New" w:hAnsi="Courier New" w:cs="Courier New"/>
+          <w:sz w:val="24"/>
+          <w:lang w:val="en-US"/>
+        </w:rPr>
+        <w:t>)</w:t>
+      </w:r>
+    </w:p>
+    <w:p>
+      <w:pPr>
+        <w:ind w:firstLine="0"/>
+        <w:rPr>
+          <w:rFonts w:ascii="Courier New" w:hAnsi="Courier New" w:cs="Courier New"/>
+          <w:sz w:val="24"/>
+          <w:lang w:val="en-US"/>
+        </w:rPr>
+      </w:pPr>
+      <w:r>
+        <w:rPr>
+          <w:rFonts w:ascii="Courier New" w:hAnsi="Courier New" w:cs="Courier New"/>
+          <w:sz w:val="24"/>
+          <w:lang w:val="en-US"/>
+        </w:rPr>
+        <w:t>{</w:t>
+      </w:r>
+    </w:p>
+    <w:p>
+      <w:pPr>
+        <w:ind w:firstLine="0"/>
+        <w:rPr>
+          <w:rFonts w:ascii="Courier New" w:hAnsi="Courier New" w:cs="Courier New"/>
+          <w:sz w:val="24"/>
+          <w:lang w:val="en-US"/>
+        </w:rPr>
+      </w:pPr>
+      <w:r>
+        <w:rPr>
+          <w:rFonts w:ascii="Courier New" w:hAnsi="Courier New" w:cs="Courier New"/>
+          <w:sz w:val="24"/>
+          <w:lang w:val="en-US"/>
+        </w:rPr>
+        <w:t xml:space="preserve">    HANDLE </w:t>
+      </w:r>
+      <w:proofErr w:type="spellStart"/>
+      <w:r>
+        <w:rPr>
+          <w:rFonts w:ascii="Courier New" w:hAnsi="Courier New" w:cs="Courier New"/>
+          <w:sz w:val="24"/>
+          <w:lang w:val="en-US"/>
+        </w:rPr>
+        <w:t>hPipe</w:t>
+      </w:r>
+      <w:proofErr w:type="spellEnd"/>
+      <w:r>
+        <w:rPr>
+          <w:rFonts w:ascii="Courier New" w:hAnsi="Courier New" w:cs="Courier New"/>
+          <w:sz w:val="24"/>
+          <w:lang w:val="en-US"/>
+        </w:rPr>
+        <w:t>;</w:t>
+      </w:r>
+    </w:p>
+    <w:p>
+      <w:pPr>
+        <w:ind w:firstLine="0"/>
+        <w:rPr>
+          <w:rFonts w:ascii="Courier New" w:hAnsi="Courier New" w:cs="Courier New"/>
+          <w:sz w:val="24"/>
+          <w:lang w:val="en-US"/>
+        </w:rPr>
+      </w:pPr>
+      <w:r>
+        <w:rPr>
+          <w:rFonts w:ascii="Courier New" w:hAnsi="Courier New" w:cs="Courier New"/>
+          <w:sz w:val="24"/>
+          <w:lang w:val="en-US"/>
+        </w:rPr>
+        <w:t xml:space="preserve">    DWORD </w:t>
+      </w:r>
+      <w:proofErr w:type="spellStart"/>
+      <w:r>
+        <w:rPr>
+          <w:rFonts w:ascii="Courier New" w:hAnsi="Courier New" w:cs="Courier New"/>
+          <w:sz w:val="24"/>
+          <w:lang w:val="en-US"/>
+        </w:rPr>
+        <w:t>bytesWritten</w:t>
+      </w:r>
+      <w:proofErr w:type="spellEnd"/>
+      <w:r>
+        <w:rPr>
+          <w:rFonts w:ascii="Courier New" w:hAnsi="Courier New" w:cs="Courier New"/>
+          <w:sz w:val="24"/>
+          <w:lang w:val="en-US"/>
+        </w:rPr>
+        <w:t>;</w:t>
+      </w:r>
+    </w:p>
+    <w:p>
+      <w:pPr>
+        <w:ind w:firstLine="0"/>
+        <w:rPr>
+          <w:rFonts w:ascii="Courier New" w:hAnsi="Courier New" w:cs="Courier New"/>
+          <w:sz w:val="24"/>
+          <w:lang w:val="en-US"/>
+        </w:rPr>
+      </w:pPr>
+    </w:p>
+    <w:p>
+      <w:pPr>
+        <w:ind w:firstLine="0"/>
+        <w:rPr>
+          <w:rFonts w:ascii="Courier New" w:hAnsi="Courier New" w:cs="Courier New"/>
+          <w:sz w:val="24"/>
+          <w:lang w:val="en-US"/>
+        </w:rPr>
+      </w:pPr>
+      <w:r>
+        <w:rPr>
+          <w:rFonts w:ascii="Courier New" w:hAnsi="Courier New" w:cs="Courier New"/>
+          <w:sz w:val="24"/>
+          <w:lang w:val="en-US"/>
+        </w:rPr>
+        <w:t>    while (true)</w:t>
+      </w:r>
+    </w:p>
+    <w:p>
+      <w:pPr>
+        <w:ind w:firstLine="0"/>
+        <w:rPr>
+          <w:rFonts w:ascii="Courier New" w:hAnsi="Courier New" w:cs="Courier New"/>
+          <w:sz w:val="24"/>
+          <w:lang w:val="en-US"/>
+        </w:rPr>
+      </w:pPr>
+      <w:r>
+        <w:rPr>
+          <w:rFonts w:ascii="Courier New" w:hAnsi="Courier New" w:cs="Courier New"/>
+          <w:sz w:val="24"/>
+          <w:lang w:val="en-US"/>
+        </w:rPr>
+        <w:t>    {</w:t>
+      </w:r>
+    </w:p>
+    <w:p>
+      <w:pPr>
+        <w:ind w:firstLine="0"/>
+        <w:rPr>
+          <w:rFonts w:ascii="Courier New" w:hAnsi="Courier New" w:cs="Courier New"/>
+          <w:sz w:val="24"/>
+          <w:lang w:val="en-US"/>
+        </w:rPr>
+      </w:pPr>
+      <w:r>
+        <w:rPr>
+          <w:rFonts w:ascii="Courier New" w:hAnsi="Courier New" w:cs="Courier New"/>
+          <w:sz w:val="24"/>
+          <w:lang w:val="en-US"/>
+        </w:rPr>
+        <w:t xml:space="preserve">        </w:t>
+      </w:r>
+      <w:proofErr w:type="spellStart"/>
+      <w:r>
+        <w:rPr>
+          <w:rFonts w:ascii="Courier New" w:hAnsi="Courier New" w:cs="Courier New"/>
+          <w:sz w:val="24"/>
+          <w:lang w:val="en-US"/>
+        </w:rPr>
+        <w:t>hPipe</w:t>
+      </w:r>
+      <w:proofErr w:type="spellEnd"/>
+      <w:r>
+        <w:rPr>
+          <w:rFonts w:ascii="Courier New" w:hAnsi="Courier New" w:cs="Courier New"/>
+          <w:sz w:val="24"/>
+          <w:lang w:val="en-US"/>
+        </w:rPr>
+        <w:t xml:space="preserve"> = </w:t>
+      </w:r>
+      <w:proofErr w:type="spellStart"/>
+      <w:proofErr w:type="gramStart"/>
+      <w:r>
+        <w:rPr>
+          <w:rFonts w:ascii="Courier New" w:hAnsi="Courier New" w:cs="Courier New"/>
+          <w:sz w:val="24"/>
+          <w:lang w:val="en-US"/>
+        </w:rPr>
+        <w:t>CreateFileA</w:t>
+      </w:r>
+      <w:proofErr w:type="spellEnd"/>
+      <w:r>
+        <w:rPr>
+          <w:rFonts w:ascii="Courier New" w:hAnsi="Courier New" w:cs="Courier New"/>
+          <w:sz w:val="24"/>
+          <w:lang w:val="en-US"/>
+        </w:rPr>
+        <w:t>(</w:t>
+      </w:r>
+      <w:proofErr w:type="gramEnd"/>
+    </w:p>
+    <w:p>
+      <w:pPr>
+        <w:ind w:firstLine="0"/>
+        <w:rPr>
+          <w:rFonts w:ascii="Courier New" w:hAnsi="Courier New" w:cs="Courier New"/>
+          <w:sz w:val="24"/>
+          <w:lang w:val="en-US"/>
+        </w:rPr>
+      </w:pPr>
+      <w:r>
+        <w:rPr>
+          <w:rFonts w:ascii="Courier New" w:hAnsi="Courier New" w:cs="Courier New"/>
+          <w:sz w:val="24"/>
+          <w:lang w:val="en-US"/>
+        </w:rPr>
+        <w:t>            PIPE_NAME,</w:t>
+      </w:r>
+    </w:p>
+    <w:p>
+      <w:pPr>
+        <w:ind w:firstLine="0"/>
+        <w:rPr>
+          <w:rFonts w:ascii="Courier New" w:hAnsi="Courier New" w:cs="Courier New"/>
+          <w:sz w:val="24"/>
+          <w:lang w:val="en-US"/>
+        </w:rPr>
+      </w:pPr>
+      <w:r>
+        <w:rPr>
+          <w:rFonts w:ascii="Courier New" w:hAnsi="Courier New" w:cs="Courier New"/>
+          <w:sz w:val="24"/>
+          <w:lang w:val="en-US"/>
+        </w:rPr>
+        <w:t>            GENERIC_WRITE,</w:t>
+      </w:r>
+    </w:p>
+    <w:p>
+      <w:pPr>
+        <w:ind w:firstLine="0"/>
+        <w:rPr>
+          <w:rFonts w:ascii="Courier New" w:hAnsi="Courier New" w:cs="Courier New"/>
+          <w:sz w:val="24"/>
+          <w:lang w:val="en-US"/>
+        </w:rPr>
+      </w:pPr>
+      <w:r>
+        <w:rPr>
+          <w:rFonts w:ascii="Courier New" w:hAnsi="Courier New" w:cs="Courier New"/>
+          <w:sz w:val="24"/>
+          <w:lang w:val="en-US"/>
+        </w:rPr>
+        <w:t>            0,</w:t>
+      </w:r>
+    </w:p>
+    <w:p>
+      <w:pPr>
+        <w:ind w:firstLine="0"/>
+        <w:rPr>
+          <w:rFonts w:ascii="Courier New" w:hAnsi="Courier New" w:cs="Courier New"/>
+          <w:sz w:val="24"/>
+          <w:lang w:val="en-US"/>
+        </w:rPr>
+      </w:pPr>
+      <w:r>
+        <w:rPr>
+          <w:rFonts w:ascii="Courier New" w:hAnsi="Courier New" w:cs="Courier New"/>
+          <w:sz w:val="24"/>
+          <w:lang w:val="en-US"/>
+        </w:rPr>
+        <w:t>            NULL,</w:t>
+      </w:r>
+    </w:p>
+    <w:p>
+      <w:pPr>
+        <w:ind w:firstLine="0"/>
+        <w:rPr>
+          <w:rFonts w:ascii="Courier New" w:hAnsi="Courier New" w:cs="Courier New"/>
+          <w:sz w:val="24"/>
+          <w:lang w:val="en-US"/>
+        </w:rPr>
+      </w:pPr>
+      <w:r>
+        <w:rPr>
+          <w:rFonts w:ascii="Courier New" w:hAnsi="Courier New" w:cs="Courier New"/>
+          <w:sz w:val="24"/>
+          <w:lang w:val="en-US"/>
+        </w:rPr>
+        <w:t>            OPEN_EXISTING,</w:t>
+      </w:r>
+    </w:p>
+    <w:p>
+      <w:pPr>
+        <w:ind w:firstLine="0"/>
+        <w:rPr>
+          <w:rFonts w:ascii="Courier New" w:hAnsi="Courier New" w:cs="Courier New"/>
+          <w:sz w:val="24"/>
+          <w:lang w:val="en-US"/>
+        </w:rPr>
+      </w:pPr>
+      <w:r>
+        <w:rPr>
+          <w:rFonts w:ascii="Courier New" w:hAnsi="Courier New" w:cs="Courier New"/>
+          <w:sz w:val="24"/>
+          <w:lang w:val="en-US"/>
+        </w:rPr>
+        <w:t>            0,</w:t>
+      </w:r>
+    </w:p>
+    <w:p>
+      <w:pPr>
+        <w:ind w:firstLine="0"/>
+        <w:rPr>
+          <w:rFonts w:ascii="Courier New" w:hAnsi="Courier New" w:cs="Courier New"/>
+          <w:sz w:val="24"/>
+          <w:lang w:val="en-US"/>
+        </w:rPr>
+      </w:pPr>
+      <w:r>
+        <w:rPr>
+          <w:rFonts w:ascii="Courier New" w:hAnsi="Courier New" w:cs="Courier New"/>
+          <w:sz w:val="24"/>
+          <w:lang w:val="en-US"/>
+        </w:rPr>
+        <w:t>            NULL);</w:t>
+      </w:r>
+    </w:p>
+    <w:p>
+      <w:pPr>
+        <w:ind w:firstLine="0"/>
+        <w:rPr>
+          <w:rFonts w:ascii="Courier New" w:hAnsi="Courier New" w:cs="Courier New"/>
+          <w:sz w:val="24"/>
+          <w:lang w:val="en-US"/>
+        </w:rPr>
+      </w:pPr>
+    </w:p>
+    <w:p>
+      <w:pPr>
+        <w:ind w:firstLine="0"/>
+        <w:rPr>
+          <w:rFonts w:ascii="Courier New" w:hAnsi="Courier New" w:cs="Courier New"/>
+          <w:sz w:val="24"/>
+          <w:lang w:val="en-US"/>
+        </w:rPr>
+      </w:pPr>
+      <w:r>
+        <w:rPr>
+          <w:rFonts w:ascii="Courier New" w:hAnsi="Courier New" w:cs="Courier New"/>
+          <w:sz w:val="24"/>
+          <w:lang w:val="en-US"/>
+        </w:rPr>
+        <w:t>        if (</w:t>
+      </w:r>
+      <w:proofErr w:type="spellStart"/>
+      <w:proofErr w:type="gramStart"/>
+      <w:r>
+        <w:rPr>
+          <w:rFonts w:ascii="Courier New" w:hAnsi="Courier New" w:cs="Courier New"/>
+          <w:sz w:val="24"/>
+          <w:lang w:val="en-US"/>
+        </w:rPr>
+        <w:t>hPipe</w:t>
+      </w:r>
+      <w:proofErr w:type="spellEnd"/>
+      <w:r>
+        <w:rPr>
+          <w:rFonts w:ascii="Courier New" w:hAnsi="Courier New" w:cs="Courier New"/>
+          <w:sz w:val="24"/>
+          <w:lang w:val="en-US"/>
+        </w:rPr>
+        <w:t xml:space="preserve"> !</w:t>
+      </w:r>
+      <w:proofErr w:type="gramEnd"/>
+      <w:r>
+        <w:rPr>
+          <w:rFonts w:ascii="Courier New" w:hAnsi="Courier New" w:cs="Courier New"/>
+          <w:sz w:val="24"/>
+          <w:lang w:val="en-US"/>
+        </w:rPr>
+        <w:t>= INVALID_HANDLE_VALUE)</w:t>
+      </w:r>
+    </w:p>
+    <w:p>
+      <w:pPr>
+        <w:ind w:firstLine="0"/>
+        <w:rPr>
+          <w:rFonts w:ascii="Courier New" w:hAnsi="Courier New" w:cs="Courier New"/>
+          <w:sz w:val="24"/>
+          <w:lang w:val="en-US"/>
+        </w:rPr>
+      </w:pPr>
+      <w:r>
+        <w:rPr>
+          <w:rFonts w:ascii="Courier New" w:hAnsi="Courier New" w:cs="Courier New"/>
+          <w:sz w:val="24"/>
+          <w:lang w:val="en-US"/>
+        </w:rPr>
+        <w:t>        {</w:t>
+      </w:r>
+    </w:p>
+    <w:p>
+      <w:pPr>
+        <w:ind w:firstLine="0"/>
+        <w:rPr>
+          <w:rFonts w:ascii="Courier New" w:hAnsi="Courier New" w:cs="Courier New"/>
+          <w:sz w:val="24"/>
+          <w:lang w:val="en-US"/>
+        </w:rPr>
+      </w:pPr>
+      <w:r>
+        <w:rPr>
+          <w:rFonts w:ascii="Courier New" w:hAnsi="Courier New" w:cs="Courier New"/>
+          <w:sz w:val="24"/>
+          <w:lang w:val="en-US"/>
+        </w:rPr>
+        <w:t>            break;</w:t>
+      </w:r>
+    </w:p>
+    <w:p>
+      <w:pPr>
+        <w:ind w:firstLine="0"/>
+        <w:rPr>
+          <w:rFonts w:ascii="Courier New" w:hAnsi="Courier New" w:cs="Courier New"/>
+          <w:sz w:val="24"/>
+          <w:lang w:val="en-US"/>
+        </w:rPr>
+      </w:pPr>
+      <w:r>
+        <w:rPr>
+          <w:rFonts w:ascii="Courier New" w:hAnsi="Courier New" w:cs="Courier New"/>
+          <w:sz w:val="24"/>
+          <w:lang w:val="en-US"/>
+        </w:rPr>
+        <w:t>        }</w:t>
+      </w:r>
+    </w:p>
+    <w:p>
+      <w:pPr>
+        <w:ind w:firstLine="0"/>
+        <w:rPr>
+          <w:rFonts w:ascii="Courier New" w:hAnsi="Courier New" w:cs="Courier New"/>
+          <w:sz w:val="24"/>
+          <w:lang w:val="en-US"/>
+        </w:rPr>
+      </w:pPr>
+    </w:p>
+    <w:p>
+      <w:pPr>
+        <w:ind w:firstLine="0"/>
+        <w:rPr>
+          <w:rFonts w:ascii="Courier New" w:hAnsi="Courier New" w:cs="Courier New"/>
+          <w:sz w:val="24"/>
+          <w:lang w:val="en-US"/>
+        </w:rPr>
+      </w:pPr>
+      <w:r>
+        <w:rPr>
+          <w:rFonts w:ascii="Courier New" w:hAnsi="Courier New" w:cs="Courier New"/>
+          <w:sz w:val="24"/>
+          <w:lang w:val="en-US"/>
+        </w:rPr>
+        <w:t>        if (</w:t>
+      </w:r>
+      <w:proofErr w:type="spellStart"/>
+      <w:proofErr w:type="gramStart"/>
+      <w:r>
+        <w:rPr>
+          <w:rFonts w:ascii="Courier New" w:hAnsi="Courier New" w:cs="Courier New"/>
+          <w:sz w:val="24"/>
+          <w:lang w:val="en-US"/>
+        </w:rPr>
+        <w:t>GetLastError</w:t>
+      </w:r>
+      <w:proofErr w:type="spellEnd"/>
+      <w:r>
+        <w:rPr>
+          <w:rFonts w:ascii="Courier New" w:hAnsi="Courier New" w:cs="Courier New"/>
+          <w:sz w:val="24"/>
+          <w:lang w:val="en-US"/>
+        </w:rPr>
+        <w:t>(</w:t>
+      </w:r>
+      <w:proofErr w:type="gramEnd"/>
+      <w:r>
+        <w:rPr>
+          <w:rFonts w:ascii="Courier New" w:hAnsi="Courier New" w:cs="Courier New"/>
+          <w:sz w:val="24"/>
+          <w:lang w:val="en-US"/>
+        </w:rPr>
+        <w:t xml:space="preserve">) != </w:t>
+      </w:r>
+      <w:r>
+        <w:rPr>
+          <w:rFonts w:ascii="Courier New" w:hAnsi="Courier New" w:cs="Courier New"/>
+          <w:sz w:val="24"/>
+          <w:lang w:val="en-US"/>
+        </w:rPr>
+        <w:t>ERROR_PIPE_BUSY)</w:t>
+      </w:r>
+    </w:p>
+    <w:p>
+      <w:pPr>
+        <w:ind w:firstLine="0"/>
+        <w:rPr>
+          <w:rFonts w:ascii="Courier New" w:hAnsi="Courier New" w:cs="Courier New"/>
+          <w:sz w:val="24"/>
+        </w:rPr>
+      </w:pPr>
+      <w:r>
+        <w:rPr>
+          <w:rFonts w:ascii="Courier New" w:hAnsi="Courier New" w:cs="Courier New"/>
+          <w:sz w:val="24"/>
+          <w:lang w:val="en-US"/>
+        </w:rPr>
+        <w:t xml:space="preserve">        </w:t>
+      </w:r>
+      <w:r>
+        <w:rPr>
+          <w:rFonts w:ascii="Courier New" w:hAnsi="Courier New" w:cs="Courier New"/>
+          <w:sz w:val="24"/>
+        </w:rPr>
+        <w:t>{</w:t>
+      </w:r>
+    </w:p>
+    <w:p>
+      <w:pPr>
+        <w:ind w:firstLine="0"/>
+        <w:rPr>
+          <w:rFonts w:ascii="Courier New" w:hAnsi="Courier New" w:cs="Courier New"/>
+          <w:sz w:val="24"/>
+        </w:rPr>
+      </w:pPr>
+      <w:r>
+        <w:rPr>
+          <w:rFonts w:ascii="Courier New" w:hAnsi="Courier New" w:cs="Courier New"/>
+          <w:sz w:val="24"/>
+        </w:rPr>
+        <w:t xml:space="preserve">            </w:t>
+      </w:r>
+      <w:proofErr w:type="spellStart"/>
+      <w:r>
+        <w:rPr>
+          <w:rFonts w:ascii="Courier New" w:hAnsi="Courier New" w:cs="Courier New"/>
+          <w:sz w:val="24"/>
+        </w:rPr>
+        <w:t>cerr</w:t>
+      </w:r>
+      <w:proofErr w:type="spellEnd"/>
+      <w:r>
+        <w:rPr>
+          <w:rFonts w:ascii="Courier New" w:hAnsi="Courier New" w:cs="Courier New"/>
+          <w:sz w:val="24"/>
+        </w:rPr>
+        <w:t xml:space="preserve"> </w:t>
+      </w:r>
+      <w:proofErr w:type="gramStart"/>
+      <w:r>
+        <w:rPr>
+          <w:rFonts w:ascii="Courier New" w:hAnsi="Courier New" w:cs="Courier New"/>
+          <w:sz w:val="24"/>
+        </w:rPr>
+        <w:t>&lt;&lt; "</w:t>
+      </w:r>
+      <w:proofErr w:type="gramEnd"/>
+      <w:r>
+        <w:rPr>
+          <w:rFonts w:ascii="Courier New" w:hAnsi="Courier New" w:cs="Courier New"/>
+          <w:sz w:val="24"/>
+        </w:rPr>
+        <w:t xml:space="preserve">Клиент " &lt;&lt; </w:t>
+      </w:r>
+      <w:proofErr w:type="spellStart"/>
+      <w:r>
+        <w:rPr>
+          <w:rFonts w:ascii="Courier New" w:hAnsi="Courier New" w:cs="Courier New"/>
+          <w:sz w:val="24"/>
+        </w:rPr>
+        <w:t>source_id</w:t>
+      </w:r>
+      <w:proofErr w:type="spellEnd"/>
+      <w:r>
+        <w:rPr>
+          <w:rFonts w:ascii="Courier New" w:hAnsi="Courier New" w:cs="Courier New"/>
+          <w:sz w:val="24"/>
+        </w:rPr>
+        <w:t xml:space="preserve"> &lt;&lt; ": Не удалось подключиться к серверу." </w:t>
+      </w:r>
+      <w:proofErr w:type="gramStart"/>
+      <w:r>
+        <w:rPr>
+          <w:rFonts w:ascii="Courier New" w:hAnsi="Courier New" w:cs="Courier New"/>
+          <w:sz w:val="24"/>
+        </w:rPr>
+        <w:t xml:space="preserve">&lt;&lt; </w:t>
+      </w:r>
+      <w:proofErr w:type="spellStart"/>
+      <w:r>
+        <w:rPr>
+          <w:rFonts w:ascii="Courier New" w:hAnsi="Courier New" w:cs="Courier New"/>
+          <w:sz w:val="24"/>
+        </w:rPr>
+        <w:t>endl</w:t>
+      </w:r>
+      <w:proofErr w:type="spellEnd"/>
+      <w:proofErr w:type="gramEnd"/>
+      <w:r>
+        <w:rPr>
+          <w:rFonts w:ascii="Courier New" w:hAnsi="Courier New" w:cs="Courier New"/>
+          <w:sz w:val="24"/>
+        </w:rPr>
+        <w:t>;</w:t>
+      </w:r>
+    </w:p>
+    <w:p>
+      <w:pPr>
+        <w:ind w:firstLine="0"/>
+        <w:rPr>
+          <w:rFonts w:ascii="Courier New" w:hAnsi="Courier New" w:cs="Courier New"/>
+          <w:sz w:val="24"/>
+        </w:rPr>
+      </w:pPr>
+      <w:r>
+        <w:rPr>
+          <w:rFonts w:ascii="Courier New" w:hAnsi="Courier New" w:cs="Courier New"/>
+          <w:sz w:val="24"/>
+        </w:rPr>
+        <w:t xml:space="preserve">            </w:t>
+      </w:r>
+      <w:proofErr w:type="spellStart"/>
+      <w:r>
+        <w:rPr>
+          <w:rFonts w:ascii="Courier New" w:hAnsi="Courier New" w:cs="Courier New"/>
+          <w:sz w:val="24"/>
+        </w:rPr>
+        <w:t>return</w:t>
+      </w:r>
+      <w:proofErr w:type="spellEnd"/>
+      <w:r>
+        <w:rPr>
+          <w:rFonts w:ascii="Courier New" w:hAnsi="Courier New" w:cs="Courier New"/>
+          <w:sz w:val="24"/>
+        </w:rPr>
+        <w:t>;</w:t>
+      </w:r>
+    </w:p>
+    <w:p>
+      <w:pPr>
+        <w:ind w:firstLine="0"/>
+        <w:rPr>
+          <w:rFonts w:ascii="Courier New" w:hAnsi="Courier New" w:cs="Courier New"/>
+          <w:sz w:val="24"/>
+        </w:rPr>
+      </w:pPr>
+      <w:r>
+        <w:rPr>
+          <w:rFonts w:ascii="Courier New" w:hAnsi="Courier New" w:cs="Courier New"/>
+          <w:sz w:val="24"/>
+        </w:rPr>
+        <w:t>        }</w:t>
+      </w:r>
+    </w:p>
+    <w:p>
+      <w:pPr>
+        <w:ind w:firstLine="0"/>
+        <w:rPr>
+          <w:rFonts w:ascii="Courier New" w:hAnsi="Courier New" w:cs="Courier New"/>
+          <w:sz w:val="24"/>
+        </w:rPr>
+      </w:pPr>
+    </w:p>
+    <w:p>
+      <w:pPr>
+        <w:ind w:firstLine="0"/>
+        <w:rPr>
+          <w:rFonts w:ascii="Courier New" w:hAnsi="Courier New" w:cs="Courier New"/>
+          <w:sz w:val="24"/>
+        </w:rPr>
+      </w:pPr>
+      <w:r>
+        <w:rPr>
+          <w:rFonts w:ascii="Courier New" w:hAnsi="Courier New" w:cs="Courier New"/>
+          <w:sz w:val="24"/>
+        </w:rPr>
+        <w:t xml:space="preserve">        </w:t>
+      </w:r>
+      <w:proofErr w:type="spellStart"/>
+      <w:r>
+        <w:rPr>
+          <w:rFonts w:ascii="Courier New" w:hAnsi="Courier New" w:cs="Courier New"/>
+          <w:sz w:val="24"/>
+        </w:rPr>
+        <w:t>if</w:t>
+      </w:r>
+      <w:proofErr w:type="spellEnd"/>
+      <w:r>
+        <w:rPr>
+          <w:rFonts w:ascii="Courier New" w:hAnsi="Courier New" w:cs="Courier New"/>
+          <w:sz w:val="24"/>
+        </w:rPr>
+        <w:t xml:space="preserve"> </w:t>
+      </w:r>
+      <w:proofErr w:type="gramStart"/>
+      <w:r>
+        <w:rPr>
+          <w:rFonts w:ascii="Courier New" w:hAnsi="Courier New" w:cs="Courier New"/>
+          <w:sz w:val="24"/>
+        </w:rPr>
+        <w:t>(!</w:t>
+      </w:r>
+      <w:proofErr w:type="spellStart"/>
+      <w:r>
+        <w:rPr>
+          <w:rFonts w:ascii="Courier New" w:hAnsi="Courier New" w:cs="Courier New"/>
+          <w:sz w:val="24"/>
+        </w:rPr>
+        <w:t>WaitNamedPipeA</w:t>
+      </w:r>
+      <w:proofErr w:type="spellEnd"/>
+      <w:proofErr w:type="gramEnd"/>
+      <w:r>
+        <w:rPr>
+          <w:rFonts w:ascii="Courier New" w:hAnsi="Courier New" w:cs="Courier New"/>
+          <w:sz w:val="24"/>
+        </w:rPr>
+        <w:t>(PIPE_NAME, 1000))</w:t>
+      </w:r>
+    </w:p>
+    <w:p>
+      <w:pPr>
+        <w:ind w:firstLine="0"/>
+        <w:rPr>
+          <w:rFonts w:ascii="Courier New" w:hAnsi="Courier New" w:cs="Courier New"/>
+          <w:sz w:val="24"/>
+        </w:rPr>
+      </w:pPr>
+      <w:r>
+        <w:rPr>
+          <w:rFonts w:ascii="Courier New" w:hAnsi="Courier New" w:cs="Courier New"/>
+          <w:sz w:val="24"/>
+        </w:rPr>
+        <w:t>        {</w:t>
+      </w:r>
+    </w:p>
+    <w:p>
+      <w:pPr>
+        <w:ind w:firstLine="0"/>
+        <w:rPr>
+          <w:rFonts w:ascii="Courier New" w:hAnsi="Courier New" w:cs="Courier New"/>
+          <w:sz w:val="24"/>
+          <w:lang w:val="en-US"/>
+        </w:rPr>
+      </w:pPr>
+      <w:r>
+        <w:rPr>
+          <w:rFonts w:ascii="Courier New" w:hAnsi="Courier New" w:cs="Courier New"/>
+          <w:sz w:val="24"/>
+        </w:rPr>
+        <w:t xml:space="preserve">            </w:t>
+      </w:r>
+      <w:proofErr w:type="spellStart"/>
+      <w:r>
+        <w:rPr>
+          <w:rFonts w:ascii="Courier New" w:hAnsi="Courier New" w:cs="Courier New"/>
+          <w:sz w:val="24"/>
+        </w:rPr>
+        <w:t>cerr</w:t>
+      </w:r>
+      <w:proofErr w:type="spellEnd"/>
+      <w:r>
+        <w:rPr>
+          <w:rFonts w:ascii="Courier New" w:hAnsi="Courier New" w:cs="Courier New"/>
+          <w:sz w:val="24"/>
+        </w:rPr>
+        <w:t xml:space="preserve"> </w:t>
+      </w:r>
+      <w:proofErr w:type="gramStart"/>
+      <w:r>
+        <w:rPr>
+          <w:rFonts w:ascii="Courier New" w:hAnsi="Courier New" w:cs="Courier New"/>
+          <w:sz w:val="24"/>
+        </w:rPr>
+        <w:t>&lt;&lt; "</w:t>
+      </w:r>
+      <w:proofErr w:type="gramEnd"/>
+      <w:r>
+        <w:rPr>
+          <w:rFonts w:ascii="Courier New" w:hAnsi="Courier New" w:cs="Courier New"/>
+          <w:sz w:val="24"/>
+        </w:rPr>
+        <w:t xml:space="preserve">Клиент " &lt;&lt; </w:t>
+      </w:r>
+      <w:proofErr w:type="spellStart"/>
+      <w:r>
+        <w:rPr>
+          <w:rFonts w:ascii="Courier New" w:hAnsi="Courier New" w:cs="Courier New"/>
+          <w:sz w:val="24"/>
+        </w:rPr>
+        <w:t>source_id</w:t>
+      </w:r>
+      <w:proofErr w:type="spellEnd"/>
+      <w:r>
+        <w:rPr>
+          <w:rFonts w:ascii="Courier New" w:hAnsi="Courier New" w:cs="Courier New"/>
+          <w:sz w:val="24"/>
+        </w:rPr>
+        <w:t xml:space="preserve"> &lt;&lt; ": Сервер не отвечает." </w:t>
+      </w:r>
+      <w:r>
+        <w:rPr>
+          <w:rFonts w:ascii="Courier New" w:hAnsi="Courier New" w:cs="Courier New"/>
+          <w:sz w:val="24"/>
+          <w:lang w:val="en-US"/>
+        </w:rPr>
+        <w:t xml:space="preserve">&lt;&lt; </w:t>
+      </w:r>
+      <w:proofErr w:type="spellStart"/>
+      <w:r>
+        <w:rPr>
+          <w:rFonts w:ascii="Courier New" w:hAnsi="Courier New" w:cs="Courier New"/>
+          <w:sz w:val="24"/>
+          <w:lang w:val="en-US"/>
+        </w:rPr>
+        <w:t>endl</w:t>
+      </w:r>
+      <w:proofErr w:type="spellEnd"/>
+      <w:r>
+        <w:rPr>
+          <w:rFonts w:ascii="Courier New" w:hAnsi="Courier New" w:cs="Courier New"/>
+          <w:sz w:val="24"/>
+          <w:lang w:val="en-US"/>
+        </w:rPr>
+        <w:t>;</w:t>
+      </w:r>
+    </w:p>
+    <w:p>
+      <w:pPr>
+        <w:ind w:firstLine="0"/>
+        <w:rPr>
+          <w:rFonts w:ascii="Courier New" w:hAnsi="Courier New" w:cs="Courier New"/>
+          <w:sz w:val="24"/>
+          <w:lang w:val="en-US"/>
+        </w:rPr>
+      </w:pPr>
+      <w:r>
+        <w:rPr>
+          <w:rFonts w:ascii="Courier New" w:hAnsi="Courier New" w:cs="Courier New"/>
+          <w:sz w:val="24"/>
+          <w:lang w:val="en-US"/>
+        </w:rPr>
+        <w:t>            return;</w:t>
+      </w:r>
+    </w:p>
+    <w:p>
+      <w:pPr>
+        <w:ind w:firstLine="0"/>
+        <w:rPr>
+          <w:rFonts w:ascii="Courier New" w:hAnsi="Courier New" w:cs="Courier New"/>
+          <w:sz w:val="24"/>
+          <w:lang w:val="en-US"/>
+        </w:rPr>
+      </w:pPr>
+      <w:r>
+        <w:rPr>
+          <w:rFonts w:ascii="Courier New" w:hAnsi="Courier New" w:cs="Courier New"/>
+          <w:sz w:val="24"/>
+          <w:lang w:val="en-US"/>
+        </w:rPr>
+        <w:t>        }</w:t>
+      </w:r>
+    </w:p>
+    <w:p>
+      <w:pPr>
+        <w:ind w:firstLine="0"/>
+        <w:rPr>
+          <w:rFonts w:ascii="Courier New" w:hAnsi="Courier New" w:cs="Courier New"/>
+          <w:sz w:val="24"/>
+          <w:lang w:val="en-US"/>
+        </w:rPr>
+      </w:pPr>
+      <w:r>
+        <w:rPr>
+          <w:rFonts w:ascii="Courier New" w:hAnsi="Courier New" w:cs="Courier New"/>
+          <w:sz w:val="24"/>
+          <w:lang w:val="en-US"/>
+        </w:rPr>
+        <w:t>    }</w:t>
+      </w:r>
+    </w:p>
+    <w:p>
+      <w:pPr>
+        <w:ind w:firstLine="0"/>
+        <w:rPr>
+          <w:rFonts w:ascii="Courier New" w:hAnsi="Courier New" w:cs="Courier New"/>
+          <w:sz w:val="24"/>
+          <w:lang w:val="en-US"/>
+        </w:rPr>
+      </w:pPr>
+    </w:p>
+    <w:p>
+      <w:pPr>
+        <w:ind w:firstLine="0"/>
+        <w:rPr>
+          <w:rFonts w:ascii="Courier New" w:hAnsi="Courier New" w:cs="Courier New"/>
+          <w:sz w:val="24"/>
+          <w:lang w:val="en-US"/>
+        </w:rPr>
+      </w:pPr>
+      <w:r>
+        <w:rPr>
+          <w:rFonts w:ascii="Courier New" w:hAnsi="Courier New" w:cs="Courier New"/>
+          <w:sz w:val="24"/>
+          <w:lang w:val="en-US"/>
+        </w:rPr>
         <w:lastRenderedPageBreak/>
-        <w:t xml:space="preserve">ПРИЛОЖЕНИЕ </w:t>
-      </w:r>
-      <w:r>
-        <w:t>Б</w:t>
-      </w:r>
-      <w:r>
+        <w:t>    for (</w:t>
+      </w:r>
+      <w:proofErr w:type="spellStart"/>
+      <w:r>
+        <w:rPr>
+          <w:rFonts w:ascii="Courier New" w:hAnsi="Courier New" w:cs="Courier New"/>
+          <w:sz w:val="24"/>
+          <w:lang w:val="en-US"/>
+        </w:rPr>
+        <w:t>ll</w:t>
+      </w:r>
+      <w:proofErr w:type="spellEnd"/>
+      <w:r>
+        <w:rPr>
+          <w:rFonts w:ascii="Courier New" w:hAnsi="Courier New" w:cs="Courier New"/>
+          <w:sz w:val="24"/>
+          <w:lang w:val="en-US"/>
+        </w:rPr>
         <w:t xml:space="preserve"> </w:t>
       </w:r>
-    </w:p>
-    <w:p>
-      <w:pPr>
-        <w:pStyle w:val="a3"/>
-        <w:ind w:firstLine="0"/>
-        <w:jc w:val="center"/>
-      </w:pPr>
-      <w:r>
-        <w:t xml:space="preserve">(обязательное) </w:t>
-      </w:r>
-    </w:p>
-    <w:p>
-      <w:pPr>
-        <w:pStyle w:val="a3"/>
-        <w:ind w:firstLine="0"/>
-        <w:jc w:val="center"/>
-      </w:pPr>
-      <w:r>
-        <w:t xml:space="preserve">Исходный код </w:t>
-      </w:r>
-      <w:r>
-        <w:t xml:space="preserve">компонента </w:t>
-      </w:r>
-      <w:r>
-        <w:t>client.cpp</w:t>
-      </w:r>
-    </w:p>
-    <w:p/>
-    <w:p>
-      <w:pPr>
-        <w:ind w:firstLine="0"/>
-        <w:rPr>
-          <w:rFonts w:ascii="Courier New" w:hAnsi="Courier New" w:cs="Courier New"/>
-          <w:sz w:val="24"/>
-        </w:rPr>
-      </w:pPr>
-      <w:r>
-        <w:rPr>
-          <w:rFonts w:ascii="Courier New" w:hAnsi="Courier New" w:cs="Courier New"/>
-          <w:sz w:val="24"/>
-        </w:rPr>
-        <w:t>#</w:t>
-      </w:r>
-      <w:r>
-        <w:rPr>
-          <w:rFonts w:ascii="Courier New" w:hAnsi="Courier New" w:cs="Courier New"/>
-          <w:sz w:val="24"/>
-          <w:lang w:val="en-US"/>
-        </w:rPr>
-        <w:t>include</w:t>
-      </w:r>
-      <w:r>
-        <w:rPr>
-          <w:rFonts w:ascii="Courier New" w:hAnsi="Courier New" w:cs="Courier New"/>
-          <w:sz w:val="24"/>
-        </w:rPr>
-        <w:t xml:space="preserve"> &lt;</w:t>
-      </w:r>
-      <w:r>
-        <w:rPr>
-          <w:rFonts w:ascii="Courier New" w:hAnsi="Courier New" w:cs="Courier New"/>
-          <w:sz w:val="24"/>
-          <w:lang w:val="en-US"/>
-        </w:rPr>
-        <w:t>bits</w:t>
-      </w:r>
-      <w:r>
-        <w:rPr>
-          <w:rFonts w:ascii="Courier New" w:hAnsi="Courier New" w:cs="Courier New"/>
-          <w:sz w:val="24"/>
-        </w:rPr>
-        <w:t>/</w:t>
-      </w:r>
-      <w:proofErr w:type="spellStart"/>
-      <w:r>
-        <w:rPr>
-          <w:rFonts w:ascii="Courier New" w:hAnsi="Courier New" w:cs="Courier New"/>
-          <w:sz w:val="24"/>
-          <w:lang w:val="en-US"/>
-        </w:rPr>
-        <w:t>stdc</w:t>
-      </w:r>
-      <w:proofErr w:type="spellEnd"/>
-      <w:r>
-        <w:rPr>
-          <w:rFonts w:ascii="Courier New" w:hAnsi="Courier New" w:cs="Courier New"/>
-          <w:sz w:val="24"/>
-        </w:rPr>
-        <w:t>++.</w:t>
-      </w:r>
-      <w:r>
-        <w:rPr>
-          <w:rFonts w:ascii="Courier New" w:hAnsi="Courier New" w:cs="Courier New"/>
-          <w:sz w:val="24"/>
-          <w:lang w:val="en-US"/>
-        </w:rPr>
-        <w:t>h</w:t>
-      </w:r>
-      <w:r>
-        <w:rPr>
-          <w:rFonts w:ascii="Courier New" w:hAnsi="Courier New" w:cs="Courier New"/>
-          <w:sz w:val="24"/>
-        </w:rPr>
-        <w:t>&gt;</w:t>
-      </w:r>
-    </w:p>
-    <w:p>
-      <w:pPr>
-        <w:ind w:firstLine="0"/>
-        <w:rPr>
-          <w:rFonts w:ascii="Courier New" w:hAnsi="Courier New" w:cs="Courier New"/>
-          <w:sz w:val="24"/>
-          <w:lang w:val="en-US"/>
-        </w:rPr>
-      </w:pPr>
-      <w:r>
-        <w:rPr>
-          <w:rFonts w:ascii="Courier New" w:hAnsi="Courier New" w:cs="Courier New"/>
-          <w:sz w:val="24"/>
-          <w:lang w:val="en-US"/>
-        </w:rPr>
-        <w:t>#include &lt;</w:t>
-      </w:r>
-      <w:proofErr w:type="spellStart"/>
-      <w:r>
-        <w:rPr>
-          <w:rFonts w:ascii="Courier New" w:hAnsi="Courier New" w:cs="Courier New"/>
-          <w:sz w:val="24"/>
-          <w:lang w:val="en-US"/>
-        </w:rPr>
-        <w:t>windows.h</w:t>
-      </w:r>
-      <w:proofErr w:type="spellEnd"/>
-      <w:r>
-        <w:rPr>
-          <w:rFonts w:ascii="Courier New" w:hAnsi="Courier New" w:cs="Courier New"/>
-          <w:sz w:val="24"/>
-          <w:lang w:val="en-US"/>
-        </w:rPr>
-        <w:t>&gt;</w:t>
-      </w:r>
-    </w:p>
-    <w:p>
-      <w:pPr>
-        <w:ind w:firstLine="0"/>
-        <w:rPr>
-          <w:rFonts w:ascii="Courier New" w:hAnsi="Courier New" w:cs="Courier New"/>
-          <w:sz w:val="24"/>
-          <w:lang w:val="en-US"/>
-        </w:rPr>
-      </w:pPr>
-    </w:p>
-    <w:p>
-      <w:pPr>
-        <w:ind w:firstLine="0"/>
-        <w:rPr>
-          <w:rFonts w:ascii="Courier New" w:hAnsi="Courier New" w:cs="Courier New"/>
-          <w:sz w:val="24"/>
-          <w:lang w:val="en-US"/>
-        </w:rPr>
-      </w:pPr>
-      <w:r>
-        <w:rPr>
-          <w:rFonts w:ascii="Courier New" w:hAnsi="Courier New" w:cs="Courier New"/>
-          <w:sz w:val="24"/>
-          <w:lang w:val="en-US"/>
-        </w:rPr>
-        <w:t xml:space="preserve">#define </w:t>
-      </w:r>
-      <w:proofErr w:type="spellStart"/>
-      <w:r>
-        <w:rPr>
-          <w:rFonts w:ascii="Courier New" w:hAnsi="Courier New" w:cs="Courier New"/>
-          <w:sz w:val="24"/>
-          <w:lang w:val="en-US"/>
-        </w:rPr>
-        <w:t>ll</w:t>
-      </w:r>
-      <w:proofErr w:type="spellEnd"/>
-      <w:r>
-        <w:rPr>
-          <w:rFonts w:ascii="Courier New" w:hAnsi="Courier New" w:cs="Courier New"/>
-          <w:sz w:val="24"/>
-          <w:lang w:val="en-US"/>
-        </w:rPr>
-        <w:t xml:space="preserve"> long </w:t>
-      </w:r>
-      <w:proofErr w:type="spellStart"/>
-      <w:r>
-        <w:rPr>
-          <w:rFonts w:ascii="Courier New" w:hAnsi="Courier New" w:cs="Courier New"/>
-          <w:sz w:val="24"/>
-          <w:lang w:val="en-US"/>
-        </w:rPr>
-        <w:t>long</w:t>
-      </w:r>
-      <w:proofErr w:type="spellEnd"/>
-    </w:p>
-    <w:p>
-      <w:pPr>
-        <w:ind w:firstLine="0"/>
-        <w:rPr>
-          <w:rFonts w:ascii="Courier New" w:hAnsi="Courier New" w:cs="Courier New"/>
-          <w:sz w:val="24"/>
-          <w:lang w:val="en-US"/>
-        </w:rPr>
-      </w:pPr>
-    </w:p>
-    <w:p>
-      <w:pPr>
-        <w:ind w:firstLine="0"/>
-        <w:rPr>
-          <w:rFonts w:ascii="Courier New" w:hAnsi="Courier New" w:cs="Courier New"/>
-          <w:sz w:val="24"/>
-          <w:lang w:val="en-US"/>
-        </w:rPr>
-      </w:pPr>
-      <w:r>
-        <w:rPr>
-          <w:rFonts w:ascii="Courier New" w:hAnsi="Courier New" w:cs="Courier New"/>
-          <w:sz w:val="24"/>
-          <w:lang w:val="en-US"/>
-        </w:rPr>
-        <w:t>using namespace std;</w:t>
-      </w:r>
-    </w:p>
-    <w:p>
-      <w:pPr>
-        <w:ind w:firstLine="0"/>
-        <w:rPr>
-          <w:rFonts w:ascii="Courier New" w:hAnsi="Courier New" w:cs="Courier New"/>
-          <w:sz w:val="24"/>
-          <w:lang w:val="en-US"/>
-        </w:rPr>
-      </w:pPr>
-    </w:p>
-    <w:p>
-      <w:pPr>
-        <w:ind w:firstLine="0"/>
-        <w:rPr>
-          <w:rFonts w:ascii="Courier New" w:hAnsi="Courier New" w:cs="Courier New"/>
-          <w:sz w:val="24"/>
-          <w:lang w:val="en-US"/>
-        </w:rPr>
-      </w:pPr>
-      <w:r>
-        <w:rPr>
-          <w:rFonts w:ascii="Courier New" w:hAnsi="Courier New" w:cs="Courier New"/>
-          <w:sz w:val="24"/>
-          <w:lang w:val="en-US"/>
-        </w:rPr>
-        <w:t>#define PIPE_NAME R"(\\.\pipe\</w:t>
-      </w:r>
-      <w:proofErr w:type="spellStart"/>
-      <w:r>
-        <w:rPr>
-          <w:rFonts w:ascii="Courier New" w:hAnsi="Courier New" w:cs="Courier New"/>
-          <w:sz w:val="24"/>
-          <w:lang w:val="en-US"/>
-        </w:rPr>
-        <w:t>LogPipe</w:t>
-      </w:r>
-      <w:proofErr w:type="spellEnd"/>
-      <w:r>
-        <w:rPr>
-          <w:rFonts w:ascii="Courier New" w:hAnsi="Courier New" w:cs="Courier New"/>
-          <w:sz w:val="24"/>
-          <w:lang w:val="en-US"/>
-        </w:rPr>
-        <w:t>)"</w:t>
-      </w:r>
-    </w:p>
-    <w:p>
-      <w:pPr>
-        <w:ind w:firstLine="0"/>
-        <w:rPr>
-          <w:rFonts w:ascii="Courier New" w:hAnsi="Courier New" w:cs="Courier New"/>
-          <w:sz w:val="24"/>
-          <w:lang w:val="en-US"/>
-        </w:rPr>
-      </w:pPr>
-    </w:p>
-    <w:p>
-      <w:pPr>
-        <w:ind w:firstLine="0"/>
-        <w:rPr>
-          <w:rFonts w:ascii="Courier New" w:hAnsi="Courier New" w:cs="Courier New"/>
-          <w:sz w:val="24"/>
-          <w:lang w:val="en-US"/>
-        </w:rPr>
-      </w:pPr>
-      <w:r>
-        <w:rPr>
-          <w:rFonts w:ascii="Courier New" w:hAnsi="Courier New" w:cs="Courier New"/>
-          <w:sz w:val="24"/>
-          <w:lang w:val="en-US"/>
-        </w:rPr>
-        <w:t xml:space="preserve">void </w:t>
-      </w:r>
-      <w:proofErr w:type="spellStart"/>
-      <w:proofErr w:type="gramStart"/>
-      <w:r>
-        <w:rPr>
-          <w:rFonts w:ascii="Courier New" w:hAnsi="Courier New" w:cs="Courier New"/>
-          <w:sz w:val="24"/>
-          <w:lang w:val="en-US"/>
-        </w:rPr>
-        <w:t>ClientThread</w:t>
-      </w:r>
-      <w:proofErr w:type="spellEnd"/>
-      <w:r>
-        <w:rPr>
-          <w:rFonts w:ascii="Courier New" w:hAnsi="Courier New" w:cs="Courier New"/>
-          <w:sz w:val="24"/>
-          <w:lang w:val="en-US"/>
-        </w:rPr>
-        <w:t>(</w:t>
-      </w:r>
-      <w:proofErr w:type="spellStart"/>
-      <w:proofErr w:type="gramEnd"/>
-      <w:r>
-        <w:rPr>
-          <w:rFonts w:ascii="Courier New" w:hAnsi="Courier New" w:cs="Courier New"/>
-          <w:sz w:val="24"/>
-          <w:lang w:val="en-US"/>
-        </w:rPr>
-        <w:t>ll</w:t>
-      </w:r>
-      <w:proofErr w:type="spellEnd"/>
-      <w:r>
-        <w:rPr>
-          <w:rFonts w:ascii="Courier New" w:hAnsi="Courier New" w:cs="Courier New"/>
-          <w:sz w:val="24"/>
-          <w:lang w:val="en-US"/>
-        </w:rPr>
-        <w:t xml:space="preserve"> </w:t>
-      </w:r>
-      <w:proofErr w:type="spellStart"/>
-      <w:r>
-        <w:rPr>
-          <w:rFonts w:ascii="Courier New" w:hAnsi="Courier New" w:cs="Courier New"/>
-          <w:sz w:val="24"/>
-          <w:lang w:val="en-US"/>
-        </w:rPr>
-        <w:t>source_id</w:t>
+      <w:proofErr w:type="spellStart"/>
+      <w:r>
+        <w:rPr>
+          <w:rFonts w:ascii="Courier New" w:hAnsi="Courier New" w:cs="Courier New"/>
+          <w:sz w:val="24"/>
+          <w:lang w:val="en-US"/>
+        </w:rPr>
+        <w:t>i</w:t>
+      </w:r>
+      <w:proofErr w:type="spellEnd"/>
+      <w:r>
+        <w:rPr>
+          <w:rFonts w:ascii="Courier New" w:hAnsi="Courier New" w:cs="Courier New"/>
+          <w:sz w:val="24"/>
+          <w:lang w:val="en-US"/>
+        </w:rPr>
+        <w:t xml:space="preserve"> = 0; </w:t>
+      </w:r>
+      <w:proofErr w:type="spellStart"/>
+      <w:r>
+        <w:rPr>
+          <w:rFonts w:ascii="Courier New" w:hAnsi="Courier New" w:cs="Courier New"/>
+          <w:sz w:val="24"/>
+          <w:lang w:val="en-US"/>
+        </w:rPr>
+        <w:t>i</w:t>
+      </w:r>
+      <w:proofErr w:type="spellEnd"/>
+      <w:r>
+        <w:rPr>
+          <w:rFonts w:ascii="Courier New" w:hAnsi="Courier New" w:cs="Courier New"/>
+          <w:sz w:val="24"/>
+          <w:lang w:val="en-US"/>
+        </w:rPr>
+        <w:t xml:space="preserve"> &lt; 5; ++</w:t>
+      </w:r>
+      <w:proofErr w:type="spellStart"/>
+      <w:r>
+        <w:rPr>
+          <w:rFonts w:ascii="Courier New" w:hAnsi="Courier New" w:cs="Courier New"/>
+          <w:sz w:val="24"/>
+          <w:lang w:val="en-US"/>
+        </w:rPr>
+        <w:t>i</w:t>
       </w:r>
       <w:proofErr w:type="spellEnd"/>
       <w:r>
@@ -8009,124 +8817,6 @@
           <w:sz w:val="24"/>
           <w:lang w:val="en-US"/>
         </w:rPr>
-        <w:t>{</w:t>
-      </w:r>
-    </w:p>
-    <w:p>
-      <w:pPr>
-        <w:ind w:firstLine="0"/>
-        <w:rPr>
-          <w:rFonts w:ascii="Courier New" w:hAnsi="Courier New" w:cs="Courier New"/>
-          <w:sz w:val="24"/>
-          <w:lang w:val="en-US"/>
-        </w:rPr>
-      </w:pPr>
-      <w:r>
-        <w:rPr>
-          <w:rFonts w:ascii="Courier New" w:hAnsi="Courier New" w:cs="Courier New"/>
-          <w:sz w:val="24"/>
-          <w:lang w:val="en-US"/>
-        </w:rPr>
-        <w:t xml:space="preserve">    HANDLE </w:t>
-      </w:r>
-      <w:proofErr w:type="spellStart"/>
-      <w:r>
-        <w:rPr>
-          <w:rFonts w:ascii="Courier New" w:hAnsi="Courier New" w:cs="Courier New"/>
-          <w:sz w:val="24"/>
-          <w:lang w:val="en-US"/>
-        </w:rPr>
-        <w:t>hPipe</w:t>
-      </w:r>
-      <w:proofErr w:type="spellEnd"/>
-      <w:r>
-        <w:rPr>
-          <w:rFonts w:ascii="Courier New" w:hAnsi="Courier New" w:cs="Courier New"/>
-          <w:sz w:val="24"/>
-          <w:lang w:val="en-US"/>
-        </w:rPr>
-        <w:t>;</w:t>
-      </w:r>
-    </w:p>
-    <w:p>
-      <w:pPr>
-        <w:ind w:firstLine="0"/>
-        <w:rPr>
-          <w:rFonts w:ascii="Courier New" w:hAnsi="Courier New" w:cs="Courier New"/>
-          <w:sz w:val="24"/>
-          <w:lang w:val="en-US"/>
-        </w:rPr>
-      </w:pPr>
-      <w:r>
-        <w:rPr>
-          <w:rFonts w:ascii="Courier New" w:hAnsi="Courier New" w:cs="Courier New"/>
-          <w:sz w:val="24"/>
-          <w:lang w:val="en-US"/>
-        </w:rPr>
-        <w:t xml:space="preserve">    DWORD </w:t>
-      </w:r>
-      <w:proofErr w:type="spellStart"/>
-      <w:r>
-        <w:rPr>
-          <w:rFonts w:ascii="Courier New" w:hAnsi="Courier New" w:cs="Courier New"/>
-          <w:sz w:val="24"/>
-          <w:lang w:val="en-US"/>
-        </w:rPr>
-        <w:t>bytesWritten</w:t>
-      </w:r>
-      <w:proofErr w:type="spellEnd"/>
-      <w:r>
-        <w:rPr>
-          <w:rFonts w:ascii="Courier New" w:hAnsi="Courier New" w:cs="Courier New"/>
-          <w:sz w:val="24"/>
-          <w:lang w:val="en-US"/>
-        </w:rPr>
-        <w:t>;</w:t>
-      </w:r>
-    </w:p>
-    <w:p>
-      <w:pPr>
-        <w:ind w:firstLine="0"/>
-        <w:rPr>
-          <w:rFonts w:ascii="Courier New" w:hAnsi="Courier New" w:cs="Courier New"/>
-          <w:sz w:val="24"/>
-          <w:lang w:val="en-US"/>
-        </w:rPr>
-      </w:pPr>
-    </w:p>
-    <w:p>
-      <w:pPr>
-        <w:ind w:firstLine="0"/>
-        <w:rPr>
-          <w:rFonts w:ascii="Courier New" w:hAnsi="Courier New" w:cs="Courier New"/>
-          <w:sz w:val="24"/>
-          <w:lang w:val="en-US"/>
-        </w:rPr>
-      </w:pPr>
-      <w:r>
-        <w:rPr>
-          <w:rFonts w:ascii="Courier New" w:hAnsi="Courier New" w:cs="Courier New"/>
-          <w:sz w:val="24"/>
-          <w:lang w:val="en-US"/>
-        </w:rPr>
-        <w:t>    while (true)</w:t>
-      </w:r>
-    </w:p>
-    <w:p>
-      <w:pPr>
-        <w:ind w:firstLine="0"/>
-        <w:rPr>
-          <w:rFonts w:ascii="Courier New" w:hAnsi="Courier New" w:cs="Courier New"/>
-          <w:sz w:val="24"/>
-          <w:lang w:val="en-US"/>
-        </w:rPr>
-      </w:pPr>
-      <w:r>
-        <w:rPr>
-          <w:rFonts w:ascii="Courier New" w:hAnsi="Courier New" w:cs="Courier New"/>
-          <w:sz w:val="24"/>
-          <w:lang w:val="en-US"/>
-        </w:rPr>
         <w:t>    {</w:t>
       </w:r>
     </w:p>
@@ -8145,869 +8835,6 @@
           <w:sz w:val="24"/>
           <w:lang w:val="en-US"/>
         </w:rPr>
-        <w:t xml:space="preserve">        </w:t>
-      </w:r>
-      <w:proofErr w:type="spellStart"/>
-      <w:r>
-        <w:rPr>
-          <w:rFonts w:ascii="Courier New" w:hAnsi="Courier New" w:cs="Courier New"/>
-          <w:sz w:val="24"/>
-          <w:lang w:val="en-US"/>
-        </w:rPr>
-        <w:t>hPipe</w:t>
-      </w:r>
-      <w:proofErr w:type="spellEnd"/>
-      <w:r>
-        <w:rPr>
-          <w:rFonts w:ascii="Courier New" w:hAnsi="Courier New" w:cs="Courier New"/>
-          <w:sz w:val="24"/>
-          <w:lang w:val="en-US"/>
-        </w:rPr>
-        <w:t xml:space="preserve"> = </w:t>
-      </w:r>
-      <w:proofErr w:type="spellStart"/>
-      <w:proofErr w:type="gramStart"/>
-      <w:r>
-        <w:rPr>
-          <w:rFonts w:ascii="Courier New" w:hAnsi="Courier New" w:cs="Courier New"/>
-          <w:sz w:val="24"/>
-          <w:lang w:val="en-US"/>
-        </w:rPr>
-        <w:t>CreateFileA</w:t>
-      </w:r>
-      <w:proofErr w:type="spellEnd"/>
-      <w:r>
-        <w:rPr>
-          <w:rFonts w:ascii="Courier New" w:hAnsi="Courier New" w:cs="Courier New"/>
-          <w:sz w:val="24"/>
-          <w:lang w:val="en-US"/>
-        </w:rPr>
-        <w:t>(</w:t>
-      </w:r>
-      <w:proofErr w:type="gramEnd"/>
-    </w:p>
-    <w:p>
-      <w:pPr>
-        <w:ind w:firstLine="0"/>
-        <w:rPr>
-          <w:rFonts w:ascii="Courier New" w:hAnsi="Courier New" w:cs="Courier New"/>
-          <w:sz w:val="24"/>
-          <w:lang w:val="en-US"/>
-        </w:rPr>
-      </w:pPr>
-      <w:r>
-        <w:rPr>
-          <w:rFonts w:ascii="Courier New" w:hAnsi="Courier New" w:cs="Courier New"/>
-          <w:sz w:val="24"/>
-          <w:lang w:val="en-US"/>
-        </w:rPr>
-        <w:t>            PIPE_NAME,</w:t>
-      </w:r>
-    </w:p>
-    <w:p>
-      <w:pPr>
-        <w:ind w:firstLine="0"/>
-        <w:rPr>
-          <w:rFonts w:ascii="Courier New" w:hAnsi="Courier New" w:cs="Courier New"/>
-          <w:sz w:val="24"/>
-          <w:lang w:val="en-US"/>
-        </w:rPr>
-      </w:pPr>
-      <w:r>
-        <w:rPr>
-          <w:rFonts w:ascii="Courier New" w:hAnsi="Courier New" w:cs="Courier New"/>
-          <w:sz w:val="24"/>
-          <w:lang w:val="en-US"/>
-        </w:rPr>
-        <w:t>            GENERIC_WRITE,</w:t>
-      </w:r>
-    </w:p>
-    <w:p>
-      <w:pPr>
-        <w:ind w:firstLine="0"/>
-        <w:rPr>
-          <w:rFonts w:ascii="Courier New" w:hAnsi="Courier New" w:cs="Courier New"/>
-          <w:sz w:val="24"/>
-          <w:lang w:val="en-US"/>
-        </w:rPr>
-      </w:pPr>
-      <w:r>
-        <w:rPr>
-          <w:rFonts w:ascii="Courier New" w:hAnsi="Courier New" w:cs="Courier New"/>
-          <w:sz w:val="24"/>
-          <w:lang w:val="en-US"/>
-        </w:rPr>
-        <w:t>            0,</w:t>
-      </w:r>
-    </w:p>
-    <w:p>
-      <w:pPr>
-        <w:ind w:firstLine="0"/>
-        <w:rPr>
-          <w:rFonts w:ascii="Courier New" w:hAnsi="Courier New" w:cs="Courier New"/>
-          <w:sz w:val="24"/>
-          <w:lang w:val="en-US"/>
-        </w:rPr>
-      </w:pPr>
-      <w:r>
-        <w:rPr>
-          <w:rFonts w:ascii="Courier New" w:hAnsi="Courier New" w:cs="Courier New"/>
-          <w:sz w:val="24"/>
-          <w:lang w:val="en-US"/>
-        </w:rPr>
-        <w:t>            NULL,</w:t>
-      </w:r>
-    </w:p>
-    <w:p>
-      <w:pPr>
-        <w:ind w:firstLine="0"/>
-        <w:rPr>
-          <w:rFonts w:ascii="Courier New" w:hAnsi="Courier New" w:cs="Courier New"/>
-          <w:sz w:val="24"/>
-          <w:lang w:val="en-US"/>
-        </w:rPr>
-      </w:pPr>
-      <w:r>
-        <w:rPr>
-          <w:rFonts w:ascii="Courier New" w:hAnsi="Courier New" w:cs="Courier New"/>
-          <w:sz w:val="24"/>
-          <w:lang w:val="en-US"/>
-        </w:rPr>
-        <w:t>            OPEN_EXISTING,</w:t>
-      </w:r>
-    </w:p>
-    <w:p>
-      <w:pPr>
-        <w:ind w:firstLine="0"/>
-        <w:rPr>
-          <w:rFonts w:ascii="Courier New" w:hAnsi="Courier New" w:cs="Courier New"/>
-          <w:sz w:val="24"/>
-          <w:lang w:val="en-US"/>
-        </w:rPr>
-      </w:pPr>
-      <w:r>
-        <w:rPr>
-          <w:rFonts w:ascii="Courier New" w:hAnsi="Courier New" w:cs="Courier New"/>
-          <w:sz w:val="24"/>
-          <w:lang w:val="en-US"/>
-        </w:rPr>
-        <w:t>            0,</w:t>
-      </w:r>
-    </w:p>
-    <w:p>
-      <w:pPr>
-        <w:ind w:firstLine="0"/>
-        <w:rPr>
-          <w:rFonts w:ascii="Courier New" w:hAnsi="Courier New" w:cs="Courier New"/>
-          <w:sz w:val="24"/>
-          <w:lang w:val="en-US"/>
-        </w:rPr>
-      </w:pPr>
-      <w:r>
-        <w:rPr>
-          <w:rFonts w:ascii="Courier New" w:hAnsi="Courier New" w:cs="Courier New"/>
-          <w:sz w:val="24"/>
-          <w:lang w:val="en-US"/>
-        </w:rPr>
-        <w:t>            NULL);</w:t>
-      </w:r>
-    </w:p>
-    <w:p>
-      <w:pPr>
-        <w:ind w:firstLine="0"/>
-        <w:rPr>
-          <w:rFonts w:ascii="Courier New" w:hAnsi="Courier New" w:cs="Courier New"/>
-          <w:sz w:val="24"/>
-          <w:lang w:val="en-US"/>
-        </w:rPr>
-      </w:pPr>
-    </w:p>
-    <w:p>
-      <w:pPr>
-        <w:ind w:firstLine="0"/>
-        <w:rPr>
-          <w:rFonts w:ascii="Courier New" w:hAnsi="Courier New" w:cs="Courier New"/>
-          <w:sz w:val="24"/>
-          <w:lang w:val="en-US"/>
-        </w:rPr>
-      </w:pPr>
-      <w:r>
-        <w:rPr>
-          <w:rFonts w:ascii="Courier New" w:hAnsi="Courier New" w:cs="Courier New"/>
-          <w:sz w:val="24"/>
-          <w:lang w:val="en-US"/>
-        </w:rPr>
-        <w:t>        if (</w:t>
-      </w:r>
-      <w:proofErr w:type="spellStart"/>
-      <w:proofErr w:type="gramStart"/>
-      <w:r>
-        <w:rPr>
-          <w:rFonts w:ascii="Courier New" w:hAnsi="Courier New" w:cs="Courier New"/>
-          <w:sz w:val="24"/>
-          <w:lang w:val="en-US"/>
-        </w:rPr>
-        <w:t>hPipe</w:t>
-      </w:r>
-      <w:proofErr w:type="spellEnd"/>
-      <w:r>
-        <w:rPr>
-          <w:rFonts w:ascii="Courier New" w:hAnsi="Courier New" w:cs="Courier New"/>
-          <w:sz w:val="24"/>
-          <w:lang w:val="en-US"/>
-        </w:rPr>
-        <w:t xml:space="preserve"> !</w:t>
-      </w:r>
-      <w:proofErr w:type="gramEnd"/>
-      <w:r>
-        <w:rPr>
-          <w:rFonts w:ascii="Courier New" w:hAnsi="Courier New" w:cs="Courier New"/>
-          <w:sz w:val="24"/>
-          <w:lang w:val="en-US"/>
-        </w:rPr>
-        <w:t>= INVALID_HANDLE_VALUE)</w:t>
-      </w:r>
-    </w:p>
-    <w:p>
-      <w:pPr>
-        <w:ind w:firstLine="0"/>
-        <w:rPr>
-          <w:rFonts w:ascii="Courier New" w:hAnsi="Courier New" w:cs="Courier New"/>
-          <w:sz w:val="24"/>
-          <w:lang w:val="en-US"/>
-        </w:rPr>
-      </w:pPr>
-      <w:r>
-        <w:rPr>
-          <w:rFonts w:ascii="Courier New" w:hAnsi="Courier New" w:cs="Courier New"/>
-          <w:sz w:val="24"/>
-          <w:lang w:val="en-US"/>
-        </w:rPr>
-        <w:t>        {</w:t>
-      </w:r>
-    </w:p>
-    <w:p>
-      <w:pPr>
-        <w:ind w:firstLine="0"/>
-        <w:rPr>
-          <w:rFonts w:ascii="Courier New" w:hAnsi="Courier New" w:cs="Courier New"/>
-          <w:sz w:val="24"/>
-          <w:lang w:val="en-US"/>
-        </w:rPr>
-      </w:pPr>
-      <w:r>
-        <w:rPr>
-          <w:rFonts w:ascii="Courier New" w:hAnsi="Courier New" w:cs="Courier New"/>
-          <w:sz w:val="24"/>
-          <w:lang w:val="en-US"/>
-        </w:rPr>
-        <w:t>            break;</w:t>
-      </w:r>
-    </w:p>
-    <w:p>
-      <w:pPr>
-        <w:ind w:firstLine="0"/>
-        <w:rPr>
-          <w:rFonts w:ascii="Courier New" w:hAnsi="Courier New" w:cs="Courier New"/>
-          <w:sz w:val="24"/>
-          <w:lang w:val="en-US"/>
-        </w:rPr>
-      </w:pPr>
-      <w:r>
-        <w:rPr>
-          <w:rFonts w:ascii="Courier New" w:hAnsi="Courier New" w:cs="Courier New"/>
-          <w:sz w:val="24"/>
-          <w:lang w:val="en-US"/>
-        </w:rPr>
-        <w:t>        }</w:t>
-      </w:r>
-    </w:p>
-    <w:p>
-      <w:pPr>
-        <w:ind w:firstLine="0"/>
-        <w:rPr>
-          <w:rFonts w:ascii="Courier New" w:hAnsi="Courier New" w:cs="Courier New"/>
-          <w:sz w:val="24"/>
-          <w:lang w:val="en-US"/>
-        </w:rPr>
-      </w:pPr>
-    </w:p>
-    <w:p>
-      <w:pPr>
-        <w:ind w:firstLine="0"/>
-        <w:rPr>
-          <w:rFonts w:ascii="Courier New" w:hAnsi="Courier New" w:cs="Courier New"/>
-          <w:sz w:val="24"/>
-          <w:lang w:val="en-US"/>
-        </w:rPr>
-      </w:pPr>
-      <w:r>
-        <w:rPr>
-          <w:rFonts w:ascii="Courier New" w:hAnsi="Courier New" w:cs="Courier New"/>
-          <w:sz w:val="24"/>
-          <w:lang w:val="en-US"/>
-        </w:rPr>
-        <w:t>        if (</w:t>
-      </w:r>
-      <w:proofErr w:type="spellStart"/>
-      <w:proofErr w:type="gramStart"/>
-      <w:r>
-        <w:rPr>
-          <w:rFonts w:ascii="Courier New" w:hAnsi="Courier New" w:cs="Courier New"/>
-          <w:sz w:val="24"/>
-          <w:lang w:val="en-US"/>
-        </w:rPr>
-        <w:t>GetLastError</w:t>
-      </w:r>
-      <w:proofErr w:type="spellEnd"/>
-      <w:r>
-        <w:rPr>
-          <w:rFonts w:ascii="Courier New" w:hAnsi="Courier New" w:cs="Courier New"/>
-          <w:sz w:val="24"/>
-          <w:lang w:val="en-US"/>
-        </w:rPr>
-        <w:t>(</w:t>
-      </w:r>
-      <w:proofErr w:type="gramEnd"/>
-      <w:r>
-        <w:rPr>
-          <w:rFonts w:ascii="Courier New" w:hAnsi="Courier New" w:cs="Courier New"/>
-          <w:sz w:val="24"/>
-          <w:lang w:val="en-US"/>
-        </w:rPr>
-        <w:t xml:space="preserve">) != </w:t>
-      </w:r>
-      <w:r>
-        <w:rPr>
-          <w:rFonts w:ascii="Courier New" w:hAnsi="Courier New" w:cs="Courier New"/>
-          <w:sz w:val="24"/>
-          <w:lang w:val="en-US"/>
-        </w:rPr>
-        <w:t>ERROR_PIPE_BUSY)</w:t>
-      </w:r>
-    </w:p>
-    <w:p>
-      <w:pPr>
-        <w:ind w:firstLine="0"/>
-        <w:rPr>
-          <w:rFonts w:ascii="Courier New" w:hAnsi="Courier New" w:cs="Courier New"/>
-          <w:sz w:val="24"/>
-        </w:rPr>
-      </w:pPr>
-      <w:r>
-        <w:rPr>
-          <w:rFonts w:ascii="Courier New" w:hAnsi="Courier New" w:cs="Courier New"/>
-          <w:sz w:val="24"/>
-          <w:lang w:val="en-US"/>
-        </w:rPr>
-        <w:t xml:space="preserve">        </w:t>
-      </w:r>
-      <w:r>
-        <w:rPr>
-          <w:rFonts w:ascii="Courier New" w:hAnsi="Courier New" w:cs="Courier New"/>
-          <w:sz w:val="24"/>
-        </w:rPr>
-        <w:t>{</w:t>
-      </w:r>
-    </w:p>
-    <w:p>
-      <w:pPr>
-        <w:ind w:firstLine="0"/>
-        <w:rPr>
-          <w:rFonts w:ascii="Courier New" w:hAnsi="Courier New" w:cs="Courier New"/>
-          <w:sz w:val="24"/>
-        </w:rPr>
-      </w:pPr>
-      <w:r>
-        <w:rPr>
-          <w:rFonts w:ascii="Courier New" w:hAnsi="Courier New" w:cs="Courier New"/>
-          <w:sz w:val="24"/>
-        </w:rPr>
-        <w:t xml:space="preserve">            </w:t>
-      </w:r>
-      <w:proofErr w:type="spellStart"/>
-      <w:r>
-        <w:rPr>
-          <w:rFonts w:ascii="Courier New" w:hAnsi="Courier New" w:cs="Courier New"/>
-          <w:sz w:val="24"/>
-        </w:rPr>
-        <w:t>cerr</w:t>
-      </w:r>
-      <w:proofErr w:type="spellEnd"/>
-      <w:r>
-        <w:rPr>
-          <w:rFonts w:ascii="Courier New" w:hAnsi="Courier New" w:cs="Courier New"/>
-          <w:sz w:val="24"/>
-        </w:rPr>
-        <w:t xml:space="preserve"> </w:t>
-      </w:r>
-      <w:proofErr w:type="gramStart"/>
-      <w:r>
-        <w:rPr>
-          <w:rFonts w:ascii="Courier New" w:hAnsi="Courier New" w:cs="Courier New"/>
-          <w:sz w:val="24"/>
-        </w:rPr>
-        <w:t>&lt;&lt; "</w:t>
-      </w:r>
-      <w:proofErr w:type="gramEnd"/>
-      <w:r>
-        <w:rPr>
-          <w:rFonts w:ascii="Courier New" w:hAnsi="Courier New" w:cs="Courier New"/>
-          <w:sz w:val="24"/>
-        </w:rPr>
-        <w:t xml:space="preserve">Клиент " &lt;&lt; </w:t>
-      </w:r>
-      <w:proofErr w:type="spellStart"/>
-      <w:r>
-        <w:rPr>
-          <w:rFonts w:ascii="Courier New" w:hAnsi="Courier New" w:cs="Courier New"/>
-          <w:sz w:val="24"/>
-        </w:rPr>
-        <w:t>source_id</w:t>
-      </w:r>
-      <w:proofErr w:type="spellEnd"/>
-      <w:r>
-        <w:rPr>
-          <w:rFonts w:ascii="Courier New" w:hAnsi="Courier New" w:cs="Courier New"/>
-          <w:sz w:val="24"/>
-        </w:rPr>
-        <w:t xml:space="preserve"> &lt;&lt; ": Не удалось подключиться к серверу." </w:t>
-      </w:r>
-      <w:proofErr w:type="gramStart"/>
-      <w:r>
-        <w:rPr>
-          <w:rFonts w:ascii="Courier New" w:hAnsi="Courier New" w:cs="Courier New"/>
-          <w:sz w:val="24"/>
-        </w:rPr>
-        <w:t xml:space="preserve">&lt;&lt; </w:t>
-      </w:r>
-      <w:proofErr w:type="spellStart"/>
-      <w:r>
-        <w:rPr>
-          <w:rFonts w:ascii="Courier New" w:hAnsi="Courier New" w:cs="Courier New"/>
-          <w:sz w:val="24"/>
-        </w:rPr>
-        <w:t>endl</w:t>
-      </w:r>
-      <w:proofErr w:type="spellEnd"/>
-      <w:proofErr w:type="gramEnd"/>
-      <w:r>
-        <w:rPr>
-          <w:rFonts w:ascii="Courier New" w:hAnsi="Courier New" w:cs="Courier New"/>
-          <w:sz w:val="24"/>
-        </w:rPr>
-        <w:t>;</w:t>
-      </w:r>
-    </w:p>
-    <w:p>
-      <w:pPr>
-        <w:ind w:firstLine="0"/>
-        <w:rPr>
-          <w:rFonts w:ascii="Courier New" w:hAnsi="Courier New" w:cs="Courier New"/>
-          <w:sz w:val="24"/>
-        </w:rPr>
-      </w:pPr>
-      <w:r>
-        <w:rPr>
-          <w:rFonts w:ascii="Courier New" w:hAnsi="Courier New" w:cs="Courier New"/>
-          <w:sz w:val="24"/>
-        </w:rPr>
-        <w:t xml:space="preserve">            </w:t>
-      </w:r>
-      <w:proofErr w:type="spellStart"/>
-      <w:r>
-        <w:rPr>
-          <w:rFonts w:ascii="Courier New" w:hAnsi="Courier New" w:cs="Courier New"/>
-          <w:sz w:val="24"/>
-        </w:rPr>
-        <w:t>return</w:t>
-      </w:r>
-      <w:proofErr w:type="spellEnd"/>
-      <w:r>
-        <w:rPr>
-          <w:rFonts w:ascii="Courier New" w:hAnsi="Courier New" w:cs="Courier New"/>
-          <w:sz w:val="24"/>
-        </w:rPr>
-        <w:t>;</w:t>
-      </w:r>
-    </w:p>
-    <w:p>
-      <w:pPr>
-        <w:ind w:firstLine="0"/>
-        <w:rPr>
-          <w:rFonts w:ascii="Courier New" w:hAnsi="Courier New" w:cs="Courier New"/>
-          <w:sz w:val="24"/>
-        </w:rPr>
-      </w:pPr>
-      <w:r>
-        <w:rPr>
-          <w:rFonts w:ascii="Courier New" w:hAnsi="Courier New" w:cs="Courier New"/>
-          <w:sz w:val="24"/>
-        </w:rPr>
-        <w:t>        }</w:t>
-      </w:r>
-    </w:p>
-    <w:p>
-      <w:pPr>
-        <w:ind w:firstLine="0"/>
-        <w:rPr>
-          <w:rFonts w:ascii="Courier New" w:hAnsi="Courier New" w:cs="Courier New"/>
-          <w:sz w:val="24"/>
-        </w:rPr>
-      </w:pPr>
-    </w:p>
-    <w:p>
-      <w:pPr>
-        <w:ind w:firstLine="0"/>
-        <w:rPr>
-          <w:rFonts w:ascii="Courier New" w:hAnsi="Courier New" w:cs="Courier New"/>
-          <w:sz w:val="24"/>
-        </w:rPr>
-      </w:pPr>
-      <w:r>
-        <w:rPr>
-          <w:rFonts w:ascii="Courier New" w:hAnsi="Courier New" w:cs="Courier New"/>
-          <w:sz w:val="24"/>
-        </w:rPr>
-        <w:t xml:space="preserve">        </w:t>
-      </w:r>
-      <w:proofErr w:type="spellStart"/>
-      <w:r>
-        <w:rPr>
-          <w:rFonts w:ascii="Courier New" w:hAnsi="Courier New" w:cs="Courier New"/>
-          <w:sz w:val="24"/>
-        </w:rPr>
-        <w:t>if</w:t>
-      </w:r>
-      <w:proofErr w:type="spellEnd"/>
-      <w:r>
-        <w:rPr>
-          <w:rFonts w:ascii="Courier New" w:hAnsi="Courier New" w:cs="Courier New"/>
-          <w:sz w:val="24"/>
-        </w:rPr>
-        <w:t xml:space="preserve"> </w:t>
-      </w:r>
-      <w:proofErr w:type="gramStart"/>
-      <w:r>
-        <w:rPr>
-          <w:rFonts w:ascii="Courier New" w:hAnsi="Courier New" w:cs="Courier New"/>
-          <w:sz w:val="24"/>
-        </w:rPr>
-        <w:t>(!</w:t>
-      </w:r>
-      <w:proofErr w:type="spellStart"/>
-      <w:r>
-        <w:rPr>
-          <w:rFonts w:ascii="Courier New" w:hAnsi="Courier New" w:cs="Courier New"/>
-          <w:sz w:val="24"/>
-        </w:rPr>
-        <w:t>WaitNamedPipeA</w:t>
-      </w:r>
-      <w:proofErr w:type="spellEnd"/>
-      <w:proofErr w:type="gramEnd"/>
-      <w:r>
-        <w:rPr>
-          <w:rFonts w:ascii="Courier New" w:hAnsi="Courier New" w:cs="Courier New"/>
-          <w:sz w:val="24"/>
-        </w:rPr>
-        <w:t>(PIPE_NAME, 1000))</w:t>
-      </w:r>
-    </w:p>
-    <w:p>
-      <w:pPr>
-        <w:ind w:firstLine="0"/>
-        <w:rPr>
-          <w:rFonts w:ascii="Courier New" w:hAnsi="Courier New" w:cs="Courier New"/>
-          <w:sz w:val="24"/>
-        </w:rPr>
-      </w:pPr>
-      <w:r>
-        <w:rPr>
-          <w:rFonts w:ascii="Courier New" w:hAnsi="Courier New" w:cs="Courier New"/>
-          <w:sz w:val="24"/>
-        </w:rPr>
-        <w:t>        {</w:t>
-      </w:r>
-    </w:p>
-    <w:p>
-      <w:pPr>
-        <w:ind w:firstLine="0"/>
-        <w:rPr>
-          <w:rFonts w:ascii="Courier New" w:hAnsi="Courier New" w:cs="Courier New"/>
-          <w:sz w:val="24"/>
-          <w:lang w:val="en-US"/>
-        </w:rPr>
-      </w:pPr>
-      <w:r>
-        <w:rPr>
-          <w:rFonts w:ascii="Courier New" w:hAnsi="Courier New" w:cs="Courier New"/>
-          <w:sz w:val="24"/>
-        </w:rPr>
-        <w:t xml:space="preserve">            </w:t>
-      </w:r>
-      <w:proofErr w:type="spellStart"/>
-      <w:r>
-        <w:rPr>
-          <w:rFonts w:ascii="Courier New" w:hAnsi="Courier New" w:cs="Courier New"/>
-          <w:sz w:val="24"/>
-        </w:rPr>
-        <w:t>cerr</w:t>
-      </w:r>
-      <w:proofErr w:type="spellEnd"/>
-      <w:r>
-        <w:rPr>
-          <w:rFonts w:ascii="Courier New" w:hAnsi="Courier New" w:cs="Courier New"/>
-          <w:sz w:val="24"/>
-        </w:rPr>
-        <w:t xml:space="preserve"> </w:t>
-      </w:r>
-      <w:proofErr w:type="gramStart"/>
-      <w:r>
-        <w:rPr>
-          <w:rFonts w:ascii="Courier New" w:hAnsi="Courier New" w:cs="Courier New"/>
-          <w:sz w:val="24"/>
-        </w:rPr>
-        <w:t>&lt;&lt; "</w:t>
-      </w:r>
-      <w:proofErr w:type="gramEnd"/>
-      <w:r>
-        <w:rPr>
-          <w:rFonts w:ascii="Courier New" w:hAnsi="Courier New" w:cs="Courier New"/>
-          <w:sz w:val="24"/>
-        </w:rPr>
-        <w:t xml:space="preserve">Клиент " &lt;&lt; </w:t>
-      </w:r>
-      <w:proofErr w:type="spellStart"/>
-      <w:r>
-        <w:rPr>
-          <w:rFonts w:ascii="Courier New" w:hAnsi="Courier New" w:cs="Courier New"/>
-          <w:sz w:val="24"/>
-        </w:rPr>
-        <w:t>source_id</w:t>
-      </w:r>
-      <w:proofErr w:type="spellEnd"/>
-      <w:r>
-        <w:rPr>
-          <w:rFonts w:ascii="Courier New" w:hAnsi="Courier New" w:cs="Courier New"/>
-          <w:sz w:val="24"/>
-        </w:rPr>
-        <w:t xml:space="preserve"> &lt;&lt; ": Сервер не отвечает." </w:t>
-      </w:r>
-      <w:r>
-        <w:rPr>
-          <w:rFonts w:ascii="Courier New" w:hAnsi="Courier New" w:cs="Courier New"/>
-          <w:sz w:val="24"/>
-          <w:lang w:val="en-US"/>
-        </w:rPr>
-        <w:t xml:space="preserve">&lt;&lt; </w:t>
-      </w:r>
-      <w:proofErr w:type="spellStart"/>
-      <w:r>
-        <w:rPr>
-          <w:rFonts w:ascii="Courier New" w:hAnsi="Courier New" w:cs="Courier New"/>
-          <w:sz w:val="24"/>
-          <w:lang w:val="en-US"/>
-        </w:rPr>
-        <w:t>endl</w:t>
-      </w:r>
-      <w:proofErr w:type="spellEnd"/>
-      <w:r>
-        <w:rPr>
-          <w:rFonts w:ascii="Courier New" w:hAnsi="Courier New" w:cs="Courier New"/>
-          <w:sz w:val="24"/>
-          <w:lang w:val="en-US"/>
-        </w:rPr>
-        <w:t>;</w:t>
-      </w:r>
-    </w:p>
-    <w:p>
-      <w:pPr>
-        <w:ind w:firstLine="0"/>
-        <w:rPr>
-          <w:rFonts w:ascii="Courier New" w:hAnsi="Courier New" w:cs="Courier New"/>
-          <w:sz w:val="24"/>
-          <w:lang w:val="en-US"/>
-        </w:rPr>
-      </w:pPr>
-      <w:r>
-        <w:rPr>
-          <w:rFonts w:ascii="Courier New" w:hAnsi="Courier New" w:cs="Courier New"/>
-          <w:sz w:val="24"/>
-          <w:lang w:val="en-US"/>
-        </w:rPr>
-        <w:t>            return;</w:t>
-      </w:r>
-    </w:p>
-    <w:p>
-      <w:pPr>
-        <w:ind w:firstLine="0"/>
-        <w:rPr>
-          <w:rFonts w:ascii="Courier New" w:hAnsi="Courier New" w:cs="Courier New"/>
-          <w:sz w:val="24"/>
-          <w:lang w:val="en-US"/>
-        </w:rPr>
-      </w:pPr>
-      <w:r>
-        <w:rPr>
-          <w:rFonts w:ascii="Courier New" w:hAnsi="Courier New" w:cs="Courier New"/>
-          <w:sz w:val="24"/>
-          <w:lang w:val="en-US"/>
-        </w:rPr>
-        <w:t>        }</w:t>
-      </w:r>
-    </w:p>
-    <w:p>
-      <w:pPr>
-        <w:ind w:firstLine="0"/>
-        <w:rPr>
-          <w:rFonts w:ascii="Courier New" w:hAnsi="Courier New" w:cs="Courier New"/>
-          <w:sz w:val="24"/>
-          <w:lang w:val="en-US"/>
-        </w:rPr>
-      </w:pPr>
-      <w:r>
-        <w:rPr>
-          <w:rFonts w:ascii="Courier New" w:hAnsi="Courier New" w:cs="Courier New"/>
-          <w:sz w:val="24"/>
-          <w:lang w:val="en-US"/>
-        </w:rPr>
-        <w:t>    }</w:t>
-      </w:r>
-    </w:p>
-    <w:p>
-      <w:pPr>
-        <w:ind w:firstLine="0"/>
-        <w:rPr>
-          <w:rFonts w:ascii="Courier New" w:hAnsi="Courier New" w:cs="Courier New"/>
-          <w:sz w:val="24"/>
-          <w:lang w:val="en-US"/>
-        </w:rPr>
-      </w:pPr>
-    </w:p>
-    <w:p>
-      <w:pPr>
-        <w:ind w:firstLine="0"/>
-        <w:rPr>
-          <w:rFonts w:ascii="Courier New" w:hAnsi="Courier New" w:cs="Courier New"/>
-          <w:sz w:val="24"/>
-          <w:lang w:val="en-US"/>
-        </w:rPr>
-      </w:pPr>
-      <w:r>
-        <w:rPr>
-          <w:rFonts w:ascii="Courier New" w:hAnsi="Courier New" w:cs="Courier New"/>
-          <w:sz w:val="24"/>
-          <w:lang w:val="en-US"/>
-        </w:rPr>
-        <w:t>    for (</w:t>
-      </w:r>
-      <w:proofErr w:type="spellStart"/>
-      <w:r>
-        <w:rPr>
-          <w:rFonts w:ascii="Courier New" w:hAnsi="Courier New" w:cs="Courier New"/>
-          <w:sz w:val="24"/>
-          <w:lang w:val="en-US"/>
-        </w:rPr>
-        <w:t>ll</w:t>
-      </w:r>
-      <w:proofErr w:type="spellEnd"/>
-      <w:r>
-        <w:rPr>
-          <w:rFonts w:ascii="Courier New" w:hAnsi="Courier New" w:cs="Courier New"/>
-          <w:sz w:val="24"/>
-          <w:lang w:val="en-US"/>
-        </w:rPr>
-        <w:t xml:space="preserve"> </w:t>
-      </w:r>
-      <w:proofErr w:type="spellStart"/>
-      <w:r>
-        <w:rPr>
-          <w:rFonts w:ascii="Courier New" w:hAnsi="Courier New" w:cs="Courier New"/>
-          <w:sz w:val="24"/>
-          <w:lang w:val="en-US"/>
-        </w:rPr>
-        <w:t>i</w:t>
-      </w:r>
-      <w:proofErr w:type="spellEnd"/>
-      <w:r>
-        <w:rPr>
-          <w:rFonts w:ascii="Courier New" w:hAnsi="Courier New" w:cs="Courier New"/>
-          <w:sz w:val="24"/>
-          <w:lang w:val="en-US"/>
-        </w:rPr>
-        <w:t xml:space="preserve"> = 0; </w:t>
-      </w:r>
-      <w:proofErr w:type="spellStart"/>
-      <w:r>
-        <w:rPr>
-          <w:rFonts w:ascii="Courier New" w:hAnsi="Courier New" w:cs="Courier New"/>
-          <w:sz w:val="24"/>
-          <w:lang w:val="en-US"/>
-        </w:rPr>
-        <w:t>i</w:t>
-      </w:r>
-      <w:proofErr w:type="spellEnd"/>
-      <w:r>
-        <w:rPr>
-          <w:rFonts w:ascii="Courier New" w:hAnsi="Courier New" w:cs="Courier New"/>
-          <w:sz w:val="24"/>
-          <w:lang w:val="en-US"/>
-        </w:rPr>
-        <w:t xml:space="preserve"> &lt; 5; ++</w:t>
-      </w:r>
-      <w:proofErr w:type="spellStart"/>
-      <w:r>
-        <w:rPr>
-          <w:rFonts w:ascii="Courier New" w:hAnsi="Courier New" w:cs="Courier New"/>
-          <w:sz w:val="24"/>
-          <w:lang w:val="en-US"/>
-        </w:rPr>
-        <w:t>i</w:t>
-      </w:r>
-      <w:proofErr w:type="spellEnd"/>
-      <w:r>
-        <w:rPr>
-          <w:rFonts w:ascii="Courier New" w:hAnsi="Courier New" w:cs="Courier New"/>
-          <w:sz w:val="24"/>
-          <w:lang w:val="en-US"/>
-        </w:rPr>
-        <w:t>)</w:t>
-      </w:r>
-    </w:p>
-    <w:p>
-      <w:pPr>
-        <w:ind w:firstLine="0"/>
-        <w:rPr>
-          <w:rFonts w:ascii="Courier New" w:hAnsi="Courier New" w:cs="Courier New"/>
-          <w:sz w:val="24"/>
-          <w:lang w:val="en-US"/>
-        </w:rPr>
-      </w:pPr>
-      <w:r>
-        <w:rPr>
-          <w:rFonts w:ascii="Courier New" w:hAnsi="Courier New" w:cs="Courier New"/>
-          <w:sz w:val="24"/>
-          <w:lang w:val="en-US"/>
-        </w:rPr>
-        <w:t>    {</w:t>
-      </w:r>
-    </w:p>
-    <w:p>
-      <w:pPr>
-        <w:ind w:firstLine="0"/>
-        <w:rPr>
-          <w:rFonts w:ascii="Courier New" w:hAnsi="Courier New" w:cs="Courier New"/>
-          <w:sz w:val="24"/>
-          <w:lang w:val="en-US"/>
-        </w:rPr>
-      </w:pPr>
-      <w:r>
-        <w:rPr>
-          <w:rFonts w:ascii="Courier New" w:hAnsi="Courier New" w:cs="Courier New"/>
-          <w:sz w:val="24"/>
-          <w:lang w:val="en-US"/>
-        </w:rPr>
-        <w:lastRenderedPageBreak/>
         <w:t>        string message = "</w:t>
       </w:r>
       <w:r>
@@ -12821,7 +12648,7 @@
 </file>
 
 <file path=customXml/itemProps1.xml><?xml version="1.0" encoding="utf-8"?>
-<ds:datastoreItem xmlns:ds="http://schemas.openxmlformats.org/officeDocument/2006/customXml" ds:itemID="{62085058-9BBB-40D9-B0EC-AB5CF33CC15F}">
+<ds:datastoreItem xmlns:ds="http://schemas.openxmlformats.org/officeDocument/2006/customXml" ds:itemID="{EC031284-8D35-4BCE-8554-13AB527DDAD9}">
   <ds:schemaRefs>
     <ds:schemaRef ds:uri="http://schemas.openxmlformats.org/officeDocument/2006/bibliography"/>
   </ds:schemaRefs>

</xml_diff>